<commit_message>
USer access dropdown changes in Access form
</commit_message>
<xml_diff>
--- a/docs/Trans_ServerRequirements.docx
+++ b/docs/Trans_ServerRequirements.docx
@@ -1334,50 +1334,74 @@
     <w:p>
       <w:pPr>
         <w:rPr>
-          <w:rFonts w:ascii="Arial" w:hAnsi="Arial" w:cs="Arial"/>
-          <w:color w:val="222222"/>
-          <w:sz w:val="19"/>
-          <w:szCs w:val="19"/>
+          <w:rFonts w:ascii="georgia" w:eastAsia="Times New Roman" w:hAnsi="georgia" w:cs="Times New Roman"/>
         </w:rPr>
       </w:pPr>
-      <w:r>
-        <w:rPr>
-          <w:rFonts w:ascii="Arial" w:hAnsi="Arial" w:cs="Arial"/>
-          <w:color w:val="222222"/>
-          <w:sz w:val="19"/>
-          <w:szCs w:val="19"/>
-        </w:rPr>
-        <w:t>App login:</w:t>
+      <w:proofErr w:type="spellStart"/>
+      <w:r>
+        <w:rPr>
+          <w:rFonts w:ascii="georgia" w:eastAsia="Times New Roman" w:hAnsi="georgia" w:cs="Times New Roman"/>
+        </w:rPr>
+        <w:t>Prodn</w:t>
+      </w:r>
+      <w:proofErr w:type="spellEnd"/>
+      <w:r>
+        <w:rPr>
+          <w:rFonts w:ascii="georgia" w:eastAsia="Times New Roman" w:hAnsi="georgia" w:cs="Times New Roman"/>
+        </w:rPr>
+        <w:t xml:space="preserve"> app login</w:t>
+      </w:r>
+      <w:r>
+        <w:rPr>
+          <w:rFonts w:ascii="georgia" w:eastAsia="Times New Roman" w:hAnsi="georgia" w:cs="Times New Roman"/>
+        </w:rPr>
+        <w:t>:</w:t>
       </w:r>
     </w:p>
     <w:p>
       <w:pPr>
         <w:rPr>
-          <w:rFonts w:ascii="Arial" w:hAnsi="Arial" w:cs="Arial"/>
-          <w:color w:val="222222"/>
-          <w:sz w:val="19"/>
-          <w:szCs w:val="19"/>
+          <w:rFonts w:ascii="georgia" w:eastAsia="Times New Roman" w:hAnsi="georgia" w:cs="Times New Roman"/>
         </w:rPr>
       </w:pPr>
-      <w:proofErr w:type="gramStart"/>
-      <w:r>
-        <w:rPr>
-          <w:rFonts w:ascii="Arial" w:hAnsi="Arial" w:cs="Arial"/>
-          <w:color w:val="222222"/>
-          <w:sz w:val="19"/>
-          <w:szCs w:val="19"/>
-        </w:rPr>
-        <w:t>root</w:t>
-      </w:r>
-      <w:proofErr w:type="gramEnd"/>
-      <w:r>
-        <w:rPr>
-          <w:rFonts w:ascii="Arial" w:hAnsi="Arial" w:cs="Arial"/>
-          <w:color w:val="222222"/>
-          <w:sz w:val="19"/>
-          <w:szCs w:val="19"/>
-        </w:rPr>
-        <w:t xml:space="preserve">  kxofzpd9403 </w:t>
+      <w:hyperlink r:id="rId5" w:history="1">
+        <w:r>
+          <w:rPr>
+            <w:rStyle w:val="Hyperlink"/>
+            <w:rFonts w:ascii="georgia" w:eastAsia="Times New Roman" w:hAnsi="georgia" w:cs="Times New Roman"/>
+          </w:rPr>
+          <w:t>http://64.14.232.161:8080/trans/login/login.do</w:t>
+        </w:r>
+      </w:hyperlink>
+    </w:p>
+    <w:p>
+      <w:pPr>
+        <w:rPr>
+          <w:rFonts w:ascii="Arial" w:hAnsi="Arial" w:cs="Arial"/>
+          <w:color w:val="222222"/>
+          <w:sz w:val="19"/>
+          <w:szCs w:val="19"/>
+        </w:rPr>
+      </w:pPr>
+      <w:r>
+        <w:rPr>
+          <w:rFonts w:ascii="Arial" w:hAnsi="Arial" w:cs="Arial"/>
+          <w:color w:val="222222"/>
+          <w:sz w:val="19"/>
+          <w:szCs w:val="19"/>
+        </w:rPr>
+        <w:t>admin</w:t>
+      </w:r>
+      <w:bookmarkStart w:id="0" w:name="_GoBack"/>
+      <w:bookmarkEnd w:id="0"/>
+      <w:r>
+        <w:rPr>
+          <w:rFonts w:ascii="Arial" w:hAnsi="Arial" w:cs="Arial"/>
+          <w:color w:val="222222"/>
+          <w:sz w:val="19"/>
+          <w:szCs w:val="19"/>
+        </w:rPr>
+        <w:t xml:space="preserve">  kxofzpd9403</w:t>
       </w:r>
     </w:p>
     <w:p>
@@ -1422,7 +1446,1437 @@
         <w:rPr>
           <w:rFonts w:cs="Times New Roman"/>
         </w:rPr>
+        <w:lastRenderedPageBreak/>
         <w:t>pwd: dechnik5121</w:t>
+      </w:r>
+    </w:p>
+    <w:p>
+      <w:pPr>
+        <w:rPr>
+          <w:rFonts w:ascii="Arial" w:hAnsi="Arial" w:cs="Arial"/>
+          <w:b/>
+          <w:bCs/>
+          <w:color w:val="222222"/>
+          <w:sz w:val="19"/>
+          <w:szCs w:val="19"/>
+          <w:shd w:val="clear" w:color="auto" w:fill="FFFFFF"/>
+        </w:rPr>
+      </w:pPr>
+      <w:r>
+        <w:rPr>
+          <w:rFonts w:ascii="Arial" w:hAnsi="Arial" w:cs="Arial"/>
+          <w:color w:val="222222"/>
+          <w:sz w:val="19"/>
+          <w:szCs w:val="19"/>
+        </w:rPr>
+        <w:br/>
+      </w:r>
+      <w:r>
+        <w:rPr>
+          <w:rFonts w:ascii="Arial" w:hAnsi="Arial" w:cs="Arial"/>
+          <w:b/>
+          <w:bCs/>
+          <w:color w:val="FF0000"/>
+          <w:sz w:val="20"/>
+          <w:szCs w:val="20"/>
+          <w:shd w:val="clear" w:color="auto" w:fill="FFFFFF"/>
+        </w:rPr>
+        <w:t>Test Server:</w:t>
+      </w:r>
+      <w:r>
+        <w:rPr>
+          <w:rStyle w:val="apple-converted-space"/>
+          <w:rFonts w:ascii="Arial" w:hAnsi="Arial" w:cs="Arial"/>
+          <w:b/>
+          <w:bCs/>
+          <w:color w:val="FF0000"/>
+          <w:sz w:val="19"/>
+          <w:szCs w:val="19"/>
+          <w:shd w:val="clear" w:color="auto" w:fill="FFFFFF"/>
+        </w:rPr>
+        <w:t> </w:t>
+      </w:r>
+      <w:r>
+        <w:rPr>
+          <w:rFonts w:ascii="Arial" w:hAnsi="Arial" w:cs="Arial"/>
+          <w:b/>
+          <w:bCs/>
+          <w:color w:val="222222"/>
+          <w:sz w:val="19"/>
+          <w:szCs w:val="19"/>
+          <w:shd w:val="clear" w:color="auto" w:fill="FFFFFF"/>
+        </w:rPr>
+        <w:br/>
+      </w:r>
+      <w:r>
+        <w:rPr>
+          <w:rFonts w:ascii="Arial" w:hAnsi="Arial" w:cs="Arial"/>
+          <w:color w:val="222222"/>
+          <w:sz w:val="19"/>
+          <w:szCs w:val="19"/>
+        </w:rPr>
+        <w:br/>
+      </w:r>
+      <w:proofErr w:type="spellStart"/>
+      <w:r>
+        <w:rPr>
+          <w:rFonts w:ascii="Arial" w:hAnsi="Arial" w:cs="Arial"/>
+          <w:color w:val="222222"/>
+          <w:sz w:val="19"/>
+          <w:szCs w:val="19"/>
+          <w:shd w:val="clear" w:color="auto" w:fill="FFFFFF"/>
+        </w:rPr>
+        <w:t>ip</w:t>
+      </w:r>
+      <w:proofErr w:type="spellEnd"/>
+      <w:r>
+        <w:rPr>
+          <w:rFonts w:ascii="Arial" w:hAnsi="Arial" w:cs="Arial"/>
+          <w:color w:val="222222"/>
+          <w:sz w:val="19"/>
+          <w:szCs w:val="19"/>
+          <w:shd w:val="clear" w:color="auto" w:fill="FFFFFF"/>
+        </w:rPr>
+        <w:t xml:space="preserve"> address:</w:t>
+      </w:r>
+      <w:r>
+        <w:rPr>
+          <w:rStyle w:val="apple-converted-space"/>
+          <w:rFonts w:ascii="Arial" w:hAnsi="Arial" w:cs="Arial"/>
+          <w:color w:val="222222"/>
+          <w:sz w:val="19"/>
+          <w:szCs w:val="19"/>
+          <w:shd w:val="clear" w:color="auto" w:fill="FFFFFF"/>
+        </w:rPr>
+        <w:t> </w:t>
+      </w:r>
+      <w:r>
+        <w:rPr>
+          <w:rFonts w:ascii="Arial" w:hAnsi="Arial" w:cs="Arial"/>
+          <w:b/>
+          <w:bCs/>
+          <w:color w:val="222222"/>
+          <w:sz w:val="19"/>
+          <w:szCs w:val="19"/>
+          <w:shd w:val="clear" w:color="auto" w:fill="FFFFFF"/>
+        </w:rPr>
+        <w:t>216.224.181.102</w:t>
+      </w:r>
+      <w:r>
+        <w:rPr>
+          <w:rFonts w:ascii="Arial" w:hAnsi="Arial" w:cs="Arial"/>
+          <w:color w:val="222222"/>
+          <w:sz w:val="19"/>
+          <w:szCs w:val="19"/>
+        </w:rPr>
+        <w:br/>
+      </w:r>
+      <w:r>
+        <w:rPr>
+          <w:rFonts w:ascii="Arial" w:hAnsi="Arial" w:cs="Arial"/>
+          <w:color w:val="222222"/>
+          <w:sz w:val="19"/>
+          <w:szCs w:val="19"/>
+        </w:rPr>
+        <w:br/>
+      </w:r>
+      <w:r>
+        <w:rPr>
+          <w:rFonts w:ascii="Arial" w:hAnsi="Arial" w:cs="Arial"/>
+          <w:color w:val="222222"/>
+          <w:sz w:val="19"/>
+          <w:szCs w:val="19"/>
+          <w:shd w:val="clear" w:color="auto" w:fill="FFFFFF"/>
+        </w:rPr>
+        <w:t>Operating System:</w:t>
+      </w:r>
+      <w:r>
+        <w:rPr>
+          <w:rStyle w:val="apple-converted-space"/>
+          <w:rFonts w:ascii="Arial" w:hAnsi="Arial" w:cs="Arial"/>
+          <w:color w:val="222222"/>
+          <w:sz w:val="19"/>
+          <w:szCs w:val="19"/>
+          <w:shd w:val="clear" w:color="auto" w:fill="FFFFFF"/>
+        </w:rPr>
+        <w:t> </w:t>
+      </w:r>
+      <w:r>
+        <w:rPr>
+          <w:rFonts w:ascii="Arial" w:hAnsi="Arial" w:cs="Arial"/>
+          <w:b/>
+          <w:bCs/>
+          <w:color w:val="222222"/>
+          <w:sz w:val="19"/>
+          <w:szCs w:val="19"/>
+          <w:shd w:val="clear" w:color="auto" w:fill="FFFFFF"/>
+        </w:rPr>
+        <w:t>Centos - 6</w:t>
+      </w:r>
+      <w:r>
+        <w:rPr>
+          <w:rFonts w:ascii="Arial" w:hAnsi="Arial" w:cs="Arial"/>
+          <w:b/>
+          <w:bCs/>
+          <w:color w:val="222222"/>
+          <w:sz w:val="19"/>
+          <w:szCs w:val="19"/>
+          <w:shd w:val="clear" w:color="auto" w:fill="FFFFFF"/>
+        </w:rPr>
+        <w:br/>
+        <w:t>version: 2.6.32-042stab108.5</w:t>
+      </w:r>
+      <w:r>
+        <w:rPr>
+          <w:rFonts w:ascii="Arial" w:hAnsi="Arial" w:cs="Arial"/>
+          <w:color w:val="222222"/>
+          <w:sz w:val="19"/>
+          <w:szCs w:val="19"/>
+        </w:rPr>
+        <w:br/>
+      </w:r>
+      <w:r>
+        <w:rPr>
+          <w:rFonts w:ascii="Arial" w:hAnsi="Arial" w:cs="Arial"/>
+          <w:color w:val="222222"/>
+          <w:sz w:val="19"/>
+          <w:szCs w:val="19"/>
+        </w:rPr>
+        <w:br/>
+      </w:r>
+      <w:r>
+        <w:rPr>
+          <w:rFonts w:ascii="Arial" w:hAnsi="Arial" w:cs="Arial"/>
+          <w:b/>
+          <w:bCs/>
+          <w:color w:val="222222"/>
+          <w:sz w:val="19"/>
+          <w:szCs w:val="19"/>
+          <w:shd w:val="clear" w:color="auto" w:fill="FFFFFF"/>
+        </w:rPr>
+        <w:t xml:space="preserve">1. </w:t>
+      </w:r>
+      <w:proofErr w:type="spellStart"/>
+      <w:r>
+        <w:rPr>
+          <w:rFonts w:ascii="Arial" w:hAnsi="Arial" w:cs="Arial"/>
+          <w:b/>
+          <w:bCs/>
+          <w:color w:val="222222"/>
+          <w:sz w:val="19"/>
+          <w:szCs w:val="19"/>
+          <w:shd w:val="clear" w:color="auto" w:fill="FFFFFF"/>
+        </w:rPr>
+        <w:t>Mysql</w:t>
+      </w:r>
+      <w:proofErr w:type="spellEnd"/>
+      <w:r>
+        <w:rPr>
+          <w:rFonts w:ascii="Arial" w:hAnsi="Arial" w:cs="Arial"/>
+          <w:b/>
+          <w:bCs/>
+          <w:color w:val="222222"/>
+          <w:sz w:val="19"/>
+          <w:szCs w:val="19"/>
+          <w:shd w:val="clear" w:color="auto" w:fill="FFFFFF"/>
+        </w:rPr>
+        <w:t xml:space="preserve"> Server version: 5.0.95</w:t>
+      </w:r>
+      <w:r>
+        <w:rPr>
+          <w:rFonts w:ascii="Arial" w:hAnsi="Arial" w:cs="Arial"/>
+          <w:b/>
+          <w:bCs/>
+          <w:color w:val="222222"/>
+          <w:sz w:val="19"/>
+          <w:szCs w:val="19"/>
+          <w:shd w:val="clear" w:color="auto" w:fill="FFFFFF"/>
+        </w:rPr>
+        <w:br/>
+        <w:t xml:space="preserve">2. Tomcat version  </w:t>
+      </w:r>
+      <w:proofErr w:type="gramStart"/>
+      <w:r>
+        <w:rPr>
+          <w:rFonts w:ascii="Arial" w:hAnsi="Arial" w:cs="Arial"/>
+          <w:b/>
+          <w:bCs/>
+          <w:color w:val="222222"/>
+          <w:sz w:val="19"/>
+          <w:szCs w:val="19"/>
+          <w:shd w:val="clear" w:color="auto" w:fill="FFFFFF"/>
+        </w:rPr>
+        <w:t>-  apache</w:t>
+      </w:r>
+      <w:proofErr w:type="gramEnd"/>
+      <w:r>
+        <w:rPr>
+          <w:rFonts w:ascii="Arial" w:hAnsi="Arial" w:cs="Arial"/>
+          <w:b/>
+          <w:bCs/>
+          <w:color w:val="222222"/>
+          <w:sz w:val="19"/>
+          <w:szCs w:val="19"/>
+          <w:shd w:val="clear" w:color="auto" w:fill="FFFFFF"/>
+        </w:rPr>
+        <w:t>-tomcat-7.0.26</w:t>
+      </w:r>
+      <w:r>
+        <w:rPr>
+          <w:rFonts w:ascii="Arial" w:hAnsi="Arial" w:cs="Arial"/>
+          <w:b/>
+          <w:bCs/>
+          <w:color w:val="222222"/>
+          <w:sz w:val="19"/>
+          <w:szCs w:val="19"/>
+          <w:shd w:val="clear" w:color="auto" w:fill="FFFFFF"/>
+        </w:rPr>
+        <w:br/>
+        <w:t xml:space="preserve">3. </w:t>
+      </w:r>
+      <w:proofErr w:type="gramStart"/>
+      <w:r>
+        <w:rPr>
+          <w:rFonts w:ascii="Arial" w:hAnsi="Arial" w:cs="Arial"/>
+          <w:b/>
+          <w:bCs/>
+          <w:color w:val="222222"/>
+          <w:sz w:val="19"/>
+          <w:szCs w:val="19"/>
+          <w:shd w:val="clear" w:color="auto" w:fill="FFFFFF"/>
+        </w:rPr>
+        <w:t>java</w:t>
+      </w:r>
+      <w:proofErr w:type="gramEnd"/>
+      <w:r>
+        <w:rPr>
+          <w:rFonts w:ascii="Arial" w:hAnsi="Arial" w:cs="Arial"/>
+          <w:b/>
+          <w:bCs/>
+          <w:color w:val="222222"/>
+          <w:sz w:val="19"/>
+          <w:szCs w:val="19"/>
+          <w:shd w:val="clear" w:color="auto" w:fill="FFFFFF"/>
+        </w:rPr>
+        <w:t xml:space="preserve"> version "1.6.0_22"</w:t>
+      </w:r>
+      <w:r>
+        <w:rPr>
+          <w:rFonts w:ascii="Arial" w:hAnsi="Arial" w:cs="Arial"/>
+          <w:b/>
+          <w:bCs/>
+          <w:color w:val="222222"/>
+          <w:sz w:val="19"/>
+          <w:szCs w:val="19"/>
+          <w:shd w:val="clear" w:color="auto" w:fill="FFFFFF"/>
+        </w:rPr>
+        <w:br/>
+        <w:t xml:space="preserve">   </w:t>
+      </w:r>
+      <w:proofErr w:type="spellStart"/>
+      <w:r>
+        <w:rPr>
+          <w:rFonts w:ascii="Arial" w:hAnsi="Arial" w:cs="Arial"/>
+          <w:b/>
+          <w:bCs/>
+          <w:color w:val="222222"/>
+          <w:sz w:val="19"/>
+          <w:szCs w:val="19"/>
+          <w:shd w:val="clear" w:color="auto" w:fill="FFFFFF"/>
+        </w:rPr>
+        <w:t>OpenJDK</w:t>
+      </w:r>
+      <w:proofErr w:type="spellEnd"/>
+      <w:r>
+        <w:rPr>
+          <w:rFonts w:ascii="Arial" w:hAnsi="Arial" w:cs="Arial"/>
+          <w:b/>
+          <w:bCs/>
+          <w:color w:val="222222"/>
+          <w:sz w:val="19"/>
+          <w:szCs w:val="19"/>
+          <w:shd w:val="clear" w:color="auto" w:fill="FFFFFF"/>
+        </w:rPr>
+        <w:t xml:space="preserve"> Runtime Environment (IcedTea6 1.10.6) (rhel-1.25.1.10.6.el5_8-x86_64)</w:t>
+      </w:r>
+      <w:r>
+        <w:rPr>
+          <w:rFonts w:ascii="Arial" w:hAnsi="Arial" w:cs="Arial"/>
+          <w:b/>
+          <w:bCs/>
+          <w:color w:val="222222"/>
+          <w:sz w:val="19"/>
+          <w:szCs w:val="19"/>
+          <w:shd w:val="clear" w:color="auto" w:fill="FFFFFF"/>
+        </w:rPr>
+        <w:br/>
+        <w:t xml:space="preserve">   </w:t>
+      </w:r>
+      <w:proofErr w:type="spellStart"/>
+      <w:r>
+        <w:rPr>
+          <w:rFonts w:ascii="Arial" w:hAnsi="Arial" w:cs="Arial"/>
+          <w:b/>
+          <w:bCs/>
+          <w:color w:val="222222"/>
+          <w:sz w:val="19"/>
+          <w:szCs w:val="19"/>
+          <w:shd w:val="clear" w:color="auto" w:fill="FFFFFF"/>
+        </w:rPr>
+        <w:t>OpenJDK</w:t>
+      </w:r>
+      <w:proofErr w:type="spellEnd"/>
+      <w:r>
+        <w:rPr>
+          <w:rFonts w:ascii="Arial" w:hAnsi="Arial" w:cs="Arial"/>
+          <w:b/>
+          <w:bCs/>
+          <w:color w:val="222222"/>
+          <w:sz w:val="19"/>
+          <w:szCs w:val="19"/>
+          <w:shd w:val="clear" w:color="auto" w:fill="FFFFFF"/>
+        </w:rPr>
+        <w:t xml:space="preserve"> 64-Bit Server VM (build 20.0-b11, mixed mode)</w:t>
+      </w:r>
+      <w:r>
+        <w:rPr>
+          <w:rFonts w:ascii="Arial" w:hAnsi="Arial" w:cs="Arial"/>
+          <w:b/>
+          <w:bCs/>
+          <w:color w:val="222222"/>
+          <w:sz w:val="19"/>
+          <w:szCs w:val="19"/>
+          <w:shd w:val="clear" w:color="auto" w:fill="FFFFFF"/>
+        </w:rPr>
+        <w:br/>
+      </w:r>
+      <w:r>
+        <w:rPr>
+          <w:rFonts w:ascii="Arial" w:hAnsi="Arial" w:cs="Arial"/>
+          <w:b/>
+          <w:bCs/>
+          <w:color w:val="222222"/>
+          <w:sz w:val="19"/>
+          <w:szCs w:val="19"/>
+          <w:shd w:val="clear" w:color="auto" w:fill="FFFFFF"/>
+        </w:rPr>
+        <w:br/>
+        <w:t>Putty login:</w:t>
+      </w:r>
+      <w:r>
+        <w:rPr>
+          <w:rFonts w:ascii="Arial" w:hAnsi="Arial" w:cs="Arial"/>
+          <w:b/>
+          <w:bCs/>
+          <w:color w:val="222222"/>
+          <w:sz w:val="19"/>
+          <w:szCs w:val="19"/>
+          <w:shd w:val="clear" w:color="auto" w:fill="FFFFFF"/>
+        </w:rPr>
+        <w:br/>
+      </w:r>
+      <w:r>
+        <w:rPr>
+          <w:rFonts w:ascii="Arial" w:hAnsi="Arial" w:cs="Arial"/>
+          <w:color w:val="222222"/>
+          <w:sz w:val="19"/>
+          <w:szCs w:val="19"/>
+        </w:rPr>
+        <w:br/>
+      </w:r>
+      <w:r>
+        <w:rPr>
+          <w:rFonts w:ascii="Arial" w:hAnsi="Arial" w:cs="Arial"/>
+          <w:color w:val="222222"/>
+          <w:sz w:val="19"/>
+          <w:szCs w:val="19"/>
+          <w:shd w:val="clear" w:color="auto" w:fill="FFFFFF"/>
+        </w:rPr>
+        <w:t>Username:</w:t>
+      </w:r>
+      <w:r>
+        <w:rPr>
+          <w:rStyle w:val="apple-converted-space"/>
+          <w:rFonts w:ascii="Arial" w:hAnsi="Arial" w:cs="Arial"/>
+          <w:color w:val="222222"/>
+          <w:sz w:val="19"/>
+          <w:szCs w:val="19"/>
+          <w:shd w:val="clear" w:color="auto" w:fill="FFFFFF"/>
+        </w:rPr>
+        <w:t> </w:t>
+      </w:r>
+      <w:r>
+        <w:rPr>
+          <w:rFonts w:ascii="Arial" w:hAnsi="Arial" w:cs="Arial"/>
+          <w:b/>
+          <w:bCs/>
+          <w:color w:val="222222"/>
+          <w:sz w:val="19"/>
+          <w:szCs w:val="19"/>
+          <w:shd w:val="clear" w:color="auto" w:fill="FFFFFF"/>
+        </w:rPr>
+        <w:t>root</w:t>
+      </w:r>
+      <w:r>
+        <w:rPr>
+          <w:rFonts w:ascii="Arial" w:hAnsi="Arial" w:cs="Arial"/>
+          <w:color w:val="222222"/>
+          <w:sz w:val="19"/>
+          <w:szCs w:val="19"/>
+        </w:rPr>
+        <w:br/>
+      </w:r>
+      <w:r>
+        <w:rPr>
+          <w:rFonts w:ascii="Arial" w:hAnsi="Arial" w:cs="Arial"/>
+          <w:color w:val="222222"/>
+          <w:sz w:val="19"/>
+          <w:szCs w:val="19"/>
+          <w:shd w:val="clear" w:color="auto" w:fill="FFFFFF"/>
+        </w:rPr>
+        <w:t>Password:</w:t>
+      </w:r>
+      <w:r>
+        <w:rPr>
+          <w:rStyle w:val="apple-converted-space"/>
+          <w:rFonts w:ascii="Arial" w:hAnsi="Arial" w:cs="Arial"/>
+          <w:color w:val="222222"/>
+          <w:sz w:val="19"/>
+          <w:szCs w:val="19"/>
+          <w:shd w:val="clear" w:color="auto" w:fill="FFFFFF"/>
+        </w:rPr>
+        <w:t> </w:t>
+      </w:r>
+      <w:r>
+        <w:rPr>
+          <w:rFonts w:ascii="Arial" w:hAnsi="Arial" w:cs="Arial"/>
+          <w:b/>
+          <w:bCs/>
+          <w:color w:val="222222"/>
+          <w:sz w:val="19"/>
+          <w:szCs w:val="19"/>
+          <w:shd w:val="clear" w:color="auto" w:fill="FFFFFF"/>
+        </w:rPr>
+        <w:t>Admin@TechEves@2013</w:t>
+      </w:r>
+      <w:r>
+        <w:rPr>
+          <w:rFonts w:ascii="Arial" w:hAnsi="Arial" w:cs="Arial"/>
+          <w:color w:val="222222"/>
+          <w:sz w:val="19"/>
+          <w:szCs w:val="19"/>
+        </w:rPr>
+        <w:br/>
+      </w:r>
+      <w:r>
+        <w:rPr>
+          <w:rFonts w:ascii="Arial" w:hAnsi="Arial" w:cs="Arial"/>
+          <w:color w:val="222222"/>
+          <w:sz w:val="19"/>
+          <w:szCs w:val="19"/>
+        </w:rPr>
+        <w:br/>
+      </w:r>
+      <w:r>
+        <w:rPr>
+          <w:rFonts w:ascii="Arial" w:hAnsi="Arial" w:cs="Arial"/>
+          <w:b/>
+          <w:bCs/>
+          <w:color w:val="222222"/>
+          <w:sz w:val="19"/>
+          <w:szCs w:val="19"/>
+          <w:shd w:val="clear" w:color="auto" w:fill="FFFFFF"/>
+        </w:rPr>
+        <w:t>Database login:</w:t>
+      </w:r>
+      <w:r>
+        <w:rPr>
+          <w:rFonts w:ascii="Arial" w:hAnsi="Arial" w:cs="Arial"/>
+          <w:b/>
+          <w:bCs/>
+          <w:color w:val="222222"/>
+          <w:sz w:val="19"/>
+          <w:szCs w:val="19"/>
+          <w:shd w:val="clear" w:color="auto" w:fill="FFFFFF"/>
+        </w:rPr>
+        <w:br/>
+      </w:r>
+      <w:r>
+        <w:rPr>
+          <w:rFonts w:ascii="Arial" w:hAnsi="Arial" w:cs="Arial"/>
+          <w:color w:val="222222"/>
+          <w:sz w:val="19"/>
+          <w:szCs w:val="19"/>
+        </w:rPr>
+        <w:br/>
+      </w:r>
+      <w:r>
+        <w:rPr>
+          <w:rFonts w:ascii="Arial" w:hAnsi="Arial" w:cs="Arial"/>
+          <w:color w:val="222222"/>
+          <w:sz w:val="19"/>
+          <w:szCs w:val="19"/>
+          <w:shd w:val="clear" w:color="auto" w:fill="FFFFFF"/>
+        </w:rPr>
+        <w:t>Username:</w:t>
+      </w:r>
+      <w:r>
+        <w:rPr>
+          <w:rStyle w:val="apple-converted-space"/>
+          <w:rFonts w:ascii="Arial" w:hAnsi="Arial" w:cs="Arial"/>
+          <w:color w:val="222222"/>
+          <w:sz w:val="19"/>
+          <w:szCs w:val="19"/>
+          <w:shd w:val="clear" w:color="auto" w:fill="FFFFFF"/>
+        </w:rPr>
+        <w:t> </w:t>
+      </w:r>
+      <w:r>
+        <w:rPr>
+          <w:rFonts w:ascii="Arial" w:hAnsi="Arial" w:cs="Arial"/>
+          <w:b/>
+          <w:bCs/>
+          <w:color w:val="222222"/>
+          <w:sz w:val="19"/>
+          <w:szCs w:val="19"/>
+          <w:shd w:val="clear" w:color="auto" w:fill="FFFFFF"/>
+        </w:rPr>
+        <w:t>root</w:t>
+      </w:r>
+      <w:r>
+        <w:rPr>
+          <w:rFonts w:ascii="Arial" w:hAnsi="Arial" w:cs="Arial"/>
+          <w:color w:val="222222"/>
+          <w:sz w:val="19"/>
+          <w:szCs w:val="19"/>
+        </w:rPr>
+        <w:br/>
+      </w:r>
+      <w:r>
+        <w:rPr>
+          <w:rFonts w:ascii="Arial" w:hAnsi="Arial" w:cs="Arial"/>
+          <w:color w:val="222222"/>
+          <w:sz w:val="19"/>
+          <w:szCs w:val="19"/>
+          <w:shd w:val="clear" w:color="auto" w:fill="FFFFFF"/>
+        </w:rPr>
+        <w:t>Password:</w:t>
+      </w:r>
+      <w:r>
+        <w:rPr>
+          <w:rStyle w:val="apple-converted-space"/>
+          <w:rFonts w:ascii="Arial" w:hAnsi="Arial" w:cs="Arial"/>
+          <w:color w:val="222222"/>
+          <w:sz w:val="19"/>
+          <w:szCs w:val="19"/>
+          <w:shd w:val="clear" w:color="auto" w:fill="FFFFFF"/>
+        </w:rPr>
+        <w:t> </w:t>
+      </w:r>
+      <w:r>
+        <w:rPr>
+          <w:rFonts w:ascii="Arial" w:hAnsi="Arial" w:cs="Arial"/>
+          <w:b/>
+          <w:bCs/>
+          <w:color w:val="222222"/>
+          <w:sz w:val="19"/>
+          <w:szCs w:val="19"/>
+          <w:shd w:val="clear" w:color="auto" w:fill="FFFFFF"/>
+        </w:rPr>
+        <w:t>Bengaluru@2020</w:t>
+      </w:r>
+      <w:r>
+        <w:rPr>
+          <w:rFonts w:ascii="Arial" w:hAnsi="Arial" w:cs="Arial"/>
+          <w:color w:val="222222"/>
+          <w:sz w:val="19"/>
+          <w:szCs w:val="19"/>
+        </w:rPr>
+        <w:br/>
+      </w:r>
+      <w:r>
+        <w:rPr>
+          <w:rFonts w:ascii="Arial" w:hAnsi="Arial" w:cs="Arial"/>
+          <w:color w:val="222222"/>
+          <w:sz w:val="19"/>
+          <w:szCs w:val="19"/>
+        </w:rPr>
+        <w:br/>
+      </w:r>
+      <w:r>
+        <w:rPr>
+          <w:rFonts w:ascii="Arial" w:hAnsi="Arial" w:cs="Arial"/>
+          <w:color w:val="222222"/>
+          <w:sz w:val="19"/>
+          <w:szCs w:val="19"/>
+          <w:shd w:val="clear" w:color="auto" w:fill="FFFFFF"/>
+        </w:rPr>
+        <w:t>Username:</w:t>
+      </w:r>
+      <w:r>
+        <w:rPr>
+          <w:rStyle w:val="apple-converted-space"/>
+          <w:rFonts w:ascii="Arial" w:hAnsi="Arial" w:cs="Arial"/>
+          <w:color w:val="222222"/>
+          <w:sz w:val="19"/>
+          <w:szCs w:val="19"/>
+          <w:shd w:val="clear" w:color="auto" w:fill="FFFFFF"/>
+        </w:rPr>
+        <w:t> </w:t>
+      </w:r>
+      <w:proofErr w:type="spellStart"/>
+      <w:r>
+        <w:rPr>
+          <w:rFonts w:ascii="Arial" w:hAnsi="Arial" w:cs="Arial"/>
+          <w:b/>
+          <w:bCs/>
+          <w:color w:val="222222"/>
+          <w:sz w:val="19"/>
+          <w:szCs w:val="19"/>
+          <w:shd w:val="clear" w:color="auto" w:fill="FFFFFF"/>
+        </w:rPr>
+        <w:t>lutransport</w:t>
+      </w:r>
+      <w:proofErr w:type="spellEnd"/>
+      <w:r>
+        <w:rPr>
+          <w:rFonts w:ascii="Arial" w:hAnsi="Arial" w:cs="Arial"/>
+          <w:color w:val="222222"/>
+          <w:sz w:val="19"/>
+          <w:szCs w:val="19"/>
+        </w:rPr>
+        <w:br/>
+      </w:r>
+      <w:r>
+        <w:rPr>
+          <w:rFonts w:ascii="Arial" w:hAnsi="Arial" w:cs="Arial"/>
+          <w:color w:val="222222"/>
+          <w:sz w:val="19"/>
+          <w:szCs w:val="19"/>
+          <w:shd w:val="clear" w:color="auto" w:fill="FFFFFF"/>
+        </w:rPr>
+        <w:t>Password:</w:t>
+      </w:r>
+      <w:r>
+        <w:rPr>
+          <w:rStyle w:val="apple-converted-space"/>
+          <w:rFonts w:ascii="Arial" w:hAnsi="Arial" w:cs="Arial"/>
+          <w:color w:val="222222"/>
+          <w:sz w:val="19"/>
+          <w:szCs w:val="19"/>
+          <w:shd w:val="clear" w:color="auto" w:fill="FFFFFF"/>
+        </w:rPr>
+        <w:t> </w:t>
+      </w:r>
+      <w:r>
+        <w:rPr>
+          <w:rFonts w:ascii="Arial" w:hAnsi="Arial" w:cs="Arial"/>
+          <w:b/>
+          <w:bCs/>
+          <w:color w:val="222222"/>
+          <w:sz w:val="19"/>
+          <w:szCs w:val="19"/>
+          <w:shd w:val="clear" w:color="auto" w:fill="FFFFFF"/>
+        </w:rPr>
+        <w:t>ChampDuos@2012</w:t>
+      </w:r>
+      <w:r>
+        <w:rPr>
+          <w:rFonts w:ascii="Arial" w:hAnsi="Arial" w:cs="Arial"/>
+          <w:color w:val="222222"/>
+          <w:sz w:val="19"/>
+          <w:szCs w:val="19"/>
+        </w:rPr>
+        <w:br/>
+      </w:r>
+      <w:r>
+        <w:rPr>
+          <w:rFonts w:ascii="Arial" w:hAnsi="Arial" w:cs="Arial"/>
+          <w:color w:val="222222"/>
+          <w:sz w:val="19"/>
+          <w:szCs w:val="19"/>
+        </w:rPr>
+        <w:br/>
+      </w:r>
+      <w:proofErr w:type="spellStart"/>
+      <w:r>
+        <w:rPr>
+          <w:rFonts w:ascii="Arial" w:hAnsi="Arial" w:cs="Arial"/>
+          <w:b/>
+          <w:bCs/>
+          <w:color w:val="222222"/>
+          <w:sz w:val="19"/>
+          <w:szCs w:val="19"/>
+          <w:shd w:val="clear" w:color="auto" w:fill="FFFFFF"/>
+        </w:rPr>
+        <w:t>PhPmyadmin</w:t>
+      </w:r>
+      <w:proofErr w:type="spellEnd"/>
+      <w:r>
+        <w:rPr>
+          <w:rFonts w:ascii="Arial" w:hAnsi="Arial" w:cs="Arial"/>
+          <w:b/>
+          <w:bCs/>
+          <w:color w:val="222222"/>
+          <w:sz w:val="19"/>
+          <w:szCs w:val="19"/>
+          <w:shd w:val="clear" w:color="auto" w:fill="FFFFFF"/>
+        </w:rPr>
+        <w:t xml:space="preserve"> Login:</w:t>
+      </w:r>
+      <w:r>
+        <w:rPr>
+          <w:rFonts w:ascii="Arial" w:hAnsi="Arial" w:cs="Arial"/>
+          <w:b/>
+          <w:bCs/>
+          <w:color w:val="222222"/>
+          <w:sz w:val="19"/>
+          <w:szCs w:val="19"/>
+          <w:shd w:val="clear" w:color="auto" w:fill="FFFFFF"/>
+        </w:rPr>
+        <w:br/>
+      </w:r>
+      <w:r>
+        <w:rPr>
+          <w:rFonts w:ascii="Arial" w:hAnsi="Arial" w:cs="Arial"/>
+          <w:color w:val="222222"/>
+          <w:sz w:val="19"/>
+          <w:szCs w:val="19"/>
+        </w:rPr>
+        <w:br/>
+      </w:r>
+      <w:hyperlink r:id="rId6" w:history="1">
+        <w:r>
+          <w:rPr>
+            <w:rStyle w:val="Hyperlink"/>
+            <w:rFonts w:ascii="Arial" w:hAnsi="Arial" w:cs="Arial"/>
+            <w:b/>
+            <w:bCs/>
+            <w:sz w:val="19"/>
+            <w:szCs w:val="19"/>
+            <w:shd w:val="clear" w:color="auto" w:fill="FFFFFF"/>
+          </w:rPr>
+          <w:t>http://216.224.181.102/phpmyadmin/</w:t>
+        </w:r>
+      </w:hyperlink>
+      <w:r>
+        <w:rPr>
+          <w:rFonts w:ascii="Arial" w:hAnsi="Arial" w:cs="Arial"/>
+          <w:b/>
+          <w:bCs/>
+          <w:color w:val="222222"/>
+          <w:sz w:val="19"/>
+          <w:szCs w:val="19"/>
+          <w:shd w:val="clear" w:color="auto" w:fill="FFFFFF"/>
+        </w:rPr>
+        <w:br/>
+      </w:r>
+      <w:r>
+        <w:rPr>
+          <w:rFonts w:ascii="Arial" w:hAnsi="Arial" w:cs="Arial"/>
+          <w:color w:val="222222"/>
+          <w:sz w:val="19"/>
+          <w:szCs w:val="19"/>
+        </w:rPr>
+        <w:br/>
+      </w:r>
+      <w:r>
+        <w:rPr>
+          <w:rFonts w:ascii="Arial" w:hAnsi="Arial" w:cs="Arial"/>
+          <w:color w:val="222222"/>
+          <w:sz w:val="19"/>
+          <w:szCs w:val="19"/>
+          <w:shd w:val="clear" w:color="auto" w:fill="FFFFFF"/>
+        </w:rPr>
+        <w:t>Username:</w:t>
+      </w:r>
+      <w:r>
+        <w:rPr>
+          <w:rStyle w:val="apple-converted-space"/>
+          <w:rFonts w:ascii="Arial" w:hAnsi="Arial" w:cs="Arial"/>
+          <w:color w:val="222222"/>
+          <w:sz w:val="19"/>
+          <w:szCs w:val="19"/>
+          <w:shd w:val="clear" w:color="auto" w:fill="FFFFFF"/>
+        </w:rPr>
+        <w:t> </w:t>
+      </w:r>
+      <w:r>
+        <w:rPr>
+          <w:rFonts w:ascii="Arial" w:hAnsi="Arial" w:cs="Arial"/>
+          <w:b/>
+          <w:bCs/>
+          <w:color w:val="222222"/>
+          <w:sz w:val="19"/>
+          <w:szCs w:val="19"/>
+          <w:shd w:val="clear" w:color="auto" w:fill="FFFFFF"/>
+        </w:rPr>
+        <w:t>root</w:t>
+      </w:r>
+      <w:r>
+        <w:rPr>
+          <w:rFonts w:ascii="Arial" w:hAnsi="Arial" w:cs="Arial"/>
+          <w:color w:val="222222"/>
+          <w:sz w:val="19"/>
+          <w:szCs w:val="19"/>
+        </w:rPr>
+        <w:br/>
+      </w:r>
+      <w:r>
+        <w:rPr>
+          <w:rFonts w:ascii="Arial" w:hAnsi="Arial" w:cs="Arial"/>
+          <w:color w:val="222222"/>
+          <w:sz w:val="19"/>
+          <w:szCs w:val="19"/>
+          <w:shd w:val="clear" w:color="auto" w:fill="FFFFFF"/>
+        </w:rPr>
+        <w:t>Password:</w:t>
+      </w:r>
+      <w:r>
+        <w:rPr>
+          <w:rStyle w:val="apple-converted-space"/>
+          <w:rFonts w:ascii="Arial" w:hAnsi="Arial" w:cs="Arial"/>
+          <w:color w:val="222222"/>
+          <w:sz w:val="19"/>
+          <w:szCs w:val="19"/>
+          <w:shd w:val="clear" w:color="auto" w:fill="FFFFFF"/>
+        </w:rPr>
+        <w:t> </w:t>
+      </w:r>
+      <w:r>
+        <w:rPr>
+          <w:rFonts w:ascii="Arial" w:hAnsi="Arial" w:cs="Arial"/>
+          <w:b/>
+          <w:bCs/>
+          <w:color w:val="222222"/>
+          <w:sz w:val="19"/>
+          <w:szCs w:val="19"/>
+          <w:shd w:val="clear" w:color="auto" w:fill="FFFFFF"/>
+        </w:rPr>
+        <w:t>Bengaluru@2020</w:t>
+      </w:r>
+      <w:r>
+        <w:rPr>
+          <w:rFonts w:ascii="Arial" w:hAnsi="Arial" w:cs="Arial"/>
+          <w:color w:val="222222"/>
+          <w:sz w:val="19"/>
+          <w:szCs w:val="19"/>
+        </w:rPr>
+        <w:br/>
+      </w:r>
+      <w:r>
+        <w:rPr>
+          <w:rFonts w:ascii="Arial" w:hAnsi="Arial" w:cs="Arial"/>
+          <w:color w:val="222222"/>
+          <w:sz w:val="19"/>
+          <w:szCs w:val="19"/>
+        </w:rPr>
+        <w:br/>
+      </w:r>
+      <w:r>
+        <w:rPr>
+          <w:rFonts w:ascii="Arial" w:hAnsi="Arial" w:cs="Arial"/>
+          <w:color w:val="222222"/>
+          <w:sz w:val="19"/>
+          <w:szCs w:val="19"/>
+          <w:shd w:val="clear" w:color="auto" w:fill="FFFFFF"/>
+        </w:rPr>
+        <w:t>Username:</w:t>
+      </w:r>
+      <w:r>
+        <w:rPr>
+          <w:rStyle w:val="apple-converted-space"/>
+          <w:rFonts w:ascii="Arial" w:hAnsi="Arial" w:cs="Arial"/>
+          <w:color w:val="222222"/>
+          <w:sz w:val="19"/>
+          <w:szCs w:val="19"/>
+          <w:shd w:val="clear" w:color="auto" w:fill="FFFFFF"/>
+        </w:rPr>
+        <w:t> </w:t>
+      </w:r>
+      <w:proofErr w:type="spellStart"/>
+      <w:r>
+        <w:rPr>
+          <w:rFonts w:ascii="Arial" w:hAnsi="Arial" w:cs="Arial"/>
+          <w:b/>
+          <w:bCs/>
+          <w:color w:val="222222"/>
+          <w:sz w:val="19"/>
+          <w:szCs w:val="19"/>
+          <w:shd w:val="clear" w:color="auto" w:fill="FFFFFF"/>
+        </w:rPr>
+        <w:t>lutransport</w:t>
+      </w:r>
+      <w:proofErr w:type="spellEnd"/>
+      <w:r>
+        <w:rPr>
+          <w:rFonts w:ascii="Arial" w:hAnsi="Arial" w:cs="Arial"/>
+          <w:color w:val="222222"/>
+          <w:sz w:val="19"/>
+          <w:szCs w:val="19"/>
+        </w:rPr>
+        <w:br/>
+      </w:r>
+      <w:r>
+        <w:rPr>
+          <w:rFonts w:ascii="Arial" w:hAnsi="Arial" w:cs="Arial"/>
+          <w:color w:val="222222"/>
+          <w:sz w:val="19"/>
+          <w:szCs w:val="19"/>
+          <w:shd w:val="clear" w:color="auto" w:fill="FFFFFF"/>
+        </w:rPr>
+        <w:t>Password:</w:t>
+      </w:r>
+      <w:r>
+        <w:rPr>
+          <w:rStyle w:val="apple-converted-space"/>
+          <w:rFonts w:ascii="Arial" w:hAnsi="Arial" w:cs="Arial"/>
+          <w:color w:val="222222"/>
+          <w:sz w:val="19"/>
+          <w:szCs w:val="19"/>
+          <w:shd w:val="clear" w:color="auto" w:fill="FFFFFF"/>
+        </w:rPr>
+        <w:t> </w:t>
+      </w:r>
+      <w:r>
+        <w:rPr>
+          <w:rFonts w:ascii="Arial" w:hAnsi="Arial" w:cs="Arial"/>
+          <w:b/>
+          <w:bCs/>
+          <w:color w:val="222222"/>
+          <w:sz w:val="19"/>
+          <w:szCs w:val="19"/>
+          <w:shd w:val="clear" w:color="auto" w:fill="FFFFFF"/>
+        </w:rPr>
+        <w:t>ChampDuos@2012</w:t>
+      </w:r>
+      <w:r>
+        <w:rPr>
+          <w:rFonts w:ascii="Arial" w:hAnsi="Arial" w:cs="Arial"/>
+          <w:color w:val="222222"/>
+          <w:sz w:val="19"/>
+          <w:szCs w:val="19"/>
+        </w:rPr>
+        <w:br/>
+      </w:r>
+      <w:r>
+        <w:rPr>
+          <w:rFonts w:ascii="Arial" w:hAnsi="Arial" w:cs="Arial"/>
+          <w:color w:val="222222"/>
+          <w:sz w:val="19"/>
+          <w:szCs w:val="19"/>
+        </w:rPr>
+        <w:br/>
+      </w:r>
+      <w:r>
+        <w:rPr>
+          <w:rFonts w:ascii="Arial" w:hAnsi="Arial" w:cs="Arial"/>
+          <w:b/>
+          <w:bCs/>
+          <w:color w:val="222222"/>
+          <w:sz w:val="19"/>
+          <w:szCs w:val="19"/>
+          <w:shd w:val="clear" w:color="auto" w:fill="FFFFFF"/>
+        </w:rPr>
+        <w:t>Ftp:</w:t>
+      </w:r>
+      <w:r>
+        <w:rPr>
+          <w:rStyle w:val="apple-converted-space"/>
+          <w:rFonts w:ascii="Arial" w:hAnsi="Arial" w:cs="Arial"/>
+          <w:b/>
+          <w:bCs/>
+          <w:color w:val="222222"/>
+          <w:sz w:val="19"/>
+          <w:szCs w:val="19"/>
+          <w:shd w:val="clear" w:color="auto" w:fill="FFFFFF"/>
+        </w:rPr>
+        <w:t> </w:t>
+      </w:r>
+      <w:r>
+        <w:rPr>
+          <w:rFonts w:ascii="Arial" w:hAnsi="Arial" w:cs="Arial"/>
+          <w:b/>
+          <w:bCs/>
+          <w:color w:val="222222"/>
+          <w:sz w:val="19"/>
+          <w:szCs w:val="19"/>
+          <w:shd w:val="clear" w:color="auto" w:fill="FFFFFF"/>
+        </w:rPr>
+        <w:br/>
+      </w:r>
+      <w:r>
+        <w:rPr>
+          <w:rFonts w:ascii="Arial" w:hAnsi="Arial" w:cs="Arial"/>
+          <w:b/>
+          <w:bCs/>
+          <w:color w:val="222222"/>
+          <w:sz w:val="19"/>
+          <w:szCs w:val="19"/>
+          <w:shd w:val="clear" w:color="auto" w:fill="FFFFFF"/>
+        </w:rPr>
+        <w:br/>
+      </w:r>
+      <w:proofErr w:type="spellStart"/>
+      <w:r>
+        <w:rPr>
+          <w:rFonts w:ascii="Arial" w:hAnsi="Arial" w:cs="Arial"/>
+          <w:color w:val="222222"/>
+          <w:sz w:val="19"/>
+          <w:szCs w:val="19"/>
+          <w:shd w:val="clear" w:color="auto" w:fill="FFFFFF"/>
+        </w:rPr>
+        <w:t>Filezilla</w:t>
+      </w:r>
+      <w:proofErr w:type="spellEnd"/>
+      <w:r>
+        <w:rPr>
+          <w:rFonts w:ascii="Arial" w:hAnsi="Arial" w:cs="Arial"/>
+          <w:color w:val="222222"/>
+          <w:sz w:val="19"/>
+          <w:szCs w:val="19"/>
+          <w:shd w:val="clear" w:color="auto" w:fill="FFFFFF"/>
+        </w:rPr>
+        <w:t xml:space="preserve"> login: </w:t>
+      </w:r>
+      <w:proofErr w:type="spellStart"/>
+      <w:r>
+        <w:rPr>
+          <w:rFonts w:ascii="Arial" w:hAnsi="Arial" w:cs="Arial"/>
+          <w:color w:val="222222"/>
+          <w:sz w:val="19"/>
+          <w:szCs w:val="19"/>
+          <w:shd w:val="clear" w:color="auto" w:fill="FFFFFF"/>
+        </w:rPr>
+        <w:t>sftp</w:t>
+      </w:r>
+      <w:proofErr w:type="spellEnd"/>
+      <w:r>
+        <w:rPr>
+          <w:rFonts w:ascii="Arial" w:hAnsi="Arial" w:cs="Arial"/>
+          <w:color w:val="222222"/>
+          <w:sz w:val="19"/>
+          <w:szCs w:val="19"/>
+          <w:shd w:val="clear" w:color="auto" w:fill="FFFFFF"/>
+        </w:rPr>
+        <w:t xml:space="preserve"> port 22</w:t>
+      </w:r>
+      <w:r>
+        <w:rPr>
+          <w:rStyle w:val="apple-converted-space"/>
+          <w:rFonts w:ascii="Arial" w:hAnsi="Arial" w:cs="Arial"/>
+          <w:color w:val="222222"/>
+          <w:sz w:val="19"/>
+          <w:szCs w:val="19"/>
+          <w:shd w:val="clear" w:color="auto" w:fill="FFFFFF"/>
+        </w:rPr>
+        <w:t> </w:t>
+      </w:r>
+      <w:r>
+        <w:rPr>
+          <w:rFonts w:ascii="Arial" w:hAnsi="Arial" w:cs="Arial"/>
+          <w:color w:val="222222"/>
+          <w:sz w:val="19"/>
+          <w:szCs w:val="19"/>
+        </w:rPr>
+        <w:br/>
+      </w:r>
+      <w:r>
+        <w:rPr>
+          <w:rFonts w:ascii="Arial" w:hAnsi="Arial" w:cs="Arial"/>
+          <w:color w:val="222222"/>
+          <w:sz w:val="19"/>
+          <w:szCs w:val="19"/>
+        </w:rPr>
+        <w:br/>
+      </w:r>
+      <w:r>
+        <w:rPr>
+          <w:rFonts w:ascii="Arial" w:hAnsi="Arial" w:cs="Arial"/>
+          <w:color w:val="222222"/>
+          <w:sz w:val="19"/>
+          <w:szCs w:val="19"/>
+          <w:shd w:val="clear" w:color="auto" w:fill="FFFFFF"/>
+        </w:rPr>
+        <w:t>Username:</w:t>
+      </w:r>
+      <w:r>
+        <w:rPr>
+          <w:rStyle w:val="apple-converted-space"/>
+          <w:rFonts w:ascii="Arial" w:hAnsi="Arial" w:cs="Arial"/>
+          <w:color w:val="222222"/>
+          <w:sz w:val="19"/>
+          <w:szCs w:val="19"/>
+          <w:shd w:val="clear" w:color="auto" w:fill="FFFFFF"/>
+        </w:rPr>
+        <w:t> </w:t>
+      </w:r>
+      <w:r>
+        <w:rPr>
+          <w:rFonts w:ascii="Arial" w:hAnsi="Arial" w:cs="Arial"/>
+          <w:b/>
+          <w:bCs/>
+          <w:color w:val="222222"/>
+          <w:sz w:val="19"/>
+          <w:szCs w:val="19"/>
+          <w:shd w:val="clear" w:color="auto" w:fill="FFFFFF"/>
+        </w:rPr>
+        <w:t>root</w:t>
+      </w:r>
+      <w:r>
+        <w:rPr>
+          <w:rFonts w:ascii="Arial" w:hAnsi="Arial" w:cs="Arial"/>
+          <w:color w:val="222222"/>
+          <w:sz w:val="19"/>
+          <w:szCs w:val="19"/>
+        </w:rPr>
+        <w:br/>
+      </w:r>
+      <w:r>
+        <w:rPr>
+          <w:rFonts w:ascii="Arial" w:hAnsi="Arial" w:cs="Arial"/>
+          <w:color w:val="222222"/>
+          <w:sz w:val="19"/>
+          <w:szCs w:val="19"/>
+          <w:shd w:val="clear" w:color="auto" w:fill="FFFFFF"/>
+        </w:rPr>
+        <w:t>Password:</w:t>
+      </w:r>
+      <w:r>
+        <w:rPr>
+          <w:rStyle w:val="apple-converted-space"/>
+          <w:rFonts w:ascii="Arial" w:hAnsi="Arial" w:cs="Arial"/>
+          <w:color w:val="222222"/>
+          <w:sz w:val="19"/>
+          <w:szCs w:val="19"/>
+          <w:shd w:val="clear" w:color="auto" w:fill="FFFFFF"/>
+        </w:rPr>
+        <w:t> </w:t>
+      </w:r>
+      <w:r>
+        <w:rPr>
+          <w:rFonts w:ascii="Arial" w:hAnsi="Arial" w:cs="Arial"/>
+          <w:b/>
+          <w:bCs/>
+          <w:color w:val="222222"/>
+          <w:sz w:val="19"/>
+          <w:szCs w:val="19"/>
+          <w:shd w:val="clear" w:color="auto" w:fill="FFFFFF"/>
+        </w:rPr>
+        <w:t>Admin@TechEves@2013</w:t>
+      </w:r>
+    </w:p>
+    <w:p>
+      <w:pPr>
+        <w:rPr>
+          <w:rFonts w:ascii="Arial" w:hAnsi="Arial" w:cs="Arial"/>
+          <w:b/>
+          <w:bCs/>
+          <w:color w:val="222222"/>
+          <w:sz w:val="19"/>
+          <w:szCs w:val="19"/>
+          <w:shd w:val="clear" w:color="auto" w:fill="FFFFFF"/>
+        </w:rPr>
+      </w:pPr>
+      <w:r>
+        <w:rPr>
+          <w:rFonts w:ascii="Arial" w:hAnsi="Arial" w:cs="Arial"/>
+          <w:b/>
+          <w:bCs/>
+          <w:color w:val="222222"/>
+          <w:sz w:val="19"/>
+          <w:szCs w:val="19"/>
+          <w:shd w:val="clear" w:color="auto" w:fill="FFFFFF"/>
+        </w:rPr>
+        <w:t xml:space="preserve">Code location: </w:t>
+      </w:r>
+      <w:r>
+        <w:rPr>
+          <w:rFonts w:ascii="Arial" w:hAnsi="Arial" w:cs="Arial"/>
+          <w:b/>
+          <w:bCs/>
+          <w:color w:val="222222"/>
+          <w:sz w:val="19"/>
+          <w:szCs w:val="19"/>
+          <w:shd w:val="clear" w:color="auto" w:fill="FFFFFF"/>
+        </w:rPr>
+        <w:t>/root/</w:t>
+      </w:r>
+      <w:proofErr w:type="spellStart"/>
+      <w:r>
+        <w:rPr>
+          <w:rFonts w:ascii="Arial" w:hAnsi="Arial" w:cs="Arial"/>
+          <w:b/>
+          <w:bCs/>
+          <w:color w:val="222222"/>
+          <w:sz w:val="19"/>
+          <w:szCs w:val="19"/>
+          <w:shd w:val="clear" w:color="auto" w:fill="FFFFFF"/>
+        </w:rPr>
+        <w:t>softwares</w:t>
+      </w:r>
+      <w:proofErr w:type="spellEnd"/>
+      <w:r>
+        <w:rPr>
+          <w:rFonts w:ascii="Arial" w:hAnsi="Arial" w:cs="Arial"/>
+          <w:b/>
+          <w:bCs/>
+          <w:color w:val="222222"/>
+          <w:sz w:val="19"/>
+          <w:szCs w:val="19"/>
+          <w:shd w:val="clear" w:color="auto" w:fill="FFFFFF"/>
+        </w:rPr>
+        <w:t>/apache-tomcat-7.0.26/</w:t>
+      </w:r>
+      <w:proofErr w:type="spellStart"/>
+      <w:r>
+        <w:rPr>
+          <w:rFonts w:ascii="Arial" w:hAnsi="Arial" w:cs="Arial"/>
+          <w:b/>
+          <w:bCs/>
+          <w:color w:val="222222"/>
+          <w:sz w:val="19"/>
+          <w:szCs w:val="19"/>
+          <w:shd w:val="clear" w:color="auto" w:fill="FFFFFF"/>
+        </w:rPr>
+        <w:t>webapps</w:t>
+      </w:r>
+      <w:proofErr w:type="spellEnd"/>
+      <w:r>
+        <w:rPr>
+          <w:rFonts w:ascii="Arial" w:hAnsi="Arial" w:cs="Arial"/>
+          <w:b/>
+          <w:bCs/>
+          <w:color w:val="222222"/>
+          <w:sz w:val="19"/>
+          <w:szCs w:val="19"/>
+          <w:shd w:val="clear" w:color="auto" w:fill="FFFFFF"/>
+        </w:rPr>
+        <w:t>/trans</w:t>
+      </w:r>
+    </w:p>
+    <w:p>
+      <w:pPr>
+        <w:rPr>
+          <w:rFonts w:ascii="Arial" w:hAnsi="Arial" w:cs="Arial"/>
+          <w:b/>
+          <w:bCs/>
+          <w:color w:val="222222"/>
+          <w:sz w:val="19"/>
+          <w:szCs w:val="19"/>
+          <w:shd w:val="clear" w:color="auto" w:fill="FFFFFF"/>
+        </w:rPr>
+      </w:pPr>
+    </w:p>
+    <w:p>
+      <w:pPr>
+        <w:rPr>
+          <w:rFonts w:ascii="Arial" w:hAnsi="Arial" w:cs="Arial"/>
+          <w:b/>
+          <w:bCs/>
+          <w:color w:val="222222"/>
+          <w:sz w:val="19"/>
+          <w:szCs w:val="19"/>
+          <w:shd w:val="clear" w:color="auto" w:fill="FFFFFF"/>
+        </w:rPr>
+      </w:pPr>
+    </w:p>
+    <w:p>
+      <w:pPr>
+        <w:rPr>
+          <w:rFonts w:ascii="Arial" w:hAnsi="Arial" w:cs="Arial"/>
+          <w:b/>
+          <w:bCs/>
+          <w:color w:val="222222"/>
+          <w:sz w:val="19"/>
+          <w:szCs w:val="19"/>
+          <w:shd w:val="clear" w:color="auto" w:fill="FFFFFF"/>
+        </w:rPr>
+      </w:pPr>
+    </w:p>
+    <w:p>
+      <w:pPr>
+        <w:rPr>
+          <w:rFonts w:ascii="Arial" w:hAnsi="Arial" w:cs="Arial"/>
+          <w:b/>
+          <w:bCs/>
+          <w:color w:val="222222"/>
+          <w:sz w:val="19"/>
+          <w:szCs w:val="19"/>
+          <w:shd w:val="clear" w:color="auto" w:fill="FFFFFF"/>
+        </w:rPr>
+      </w:pPr>
+      <w:r>
+        <w:rPr>
+          <w:rFonts w:ascii="Arial" w:hAnsi="Arial" w:cs="Arial"/>
+          <w:b/>
+          <w:bCs/>
+          <w:color w:val="222222"/>
+          <w:sz w:val="19"/>
+          <w:szCs w:val="19"/>
+          <w:shd w:val="clear" w:color="auto" w:fill="FFFFFF"/>
+        </w:rPr>
+        <w:lastRenderedPageBreak/>
+        <w:t>Test app admin login:</w:t>
+      </w:r>
+    </w:p>
+    <w:p>
+      <w:pPr>
+        <w:rPr>
+          <w:rFonts w:ascii="georgia" w:eastAsia="Times New Roman" w:hAnsi="georgia" w:cs="Times New Roman"/>
+        </w:rPr>
+      </w:pPr>
+      <w:r>
+        <w:rPr>
+          <w:rFonts w:ascii="georgia" w:eastAsia="Times New Roman" w:hAnsi="georgia" w:cs="Times New Roman"/>
+        </w:rPr>
+        <w:fldChar w:fldCharType="begin"/>
+      </w:r>
+      <w:r>
+        <w:rPr>
+          <w:rFonts w:ascii="georgia" w:eastAsia="Times New Roman" w:hAnsi="georgia" w:cs="Times New Roman"/>
+        </w:rPr>
+        <w:instrText xml:space="preserve"> HYPERLINK "http://216.224.181.102:8080/trans/login/login.do" \t "_blank" </w:instrText>
+      </w:r>
+      <w:r>
+        <w:rPr>
+          <w:rFonts w:ascii="georgia" w:eastAsia="Times New Roman" w:hAnsi="georgia" w:cs="Times New Roman"/>
+        </w:rPr>
+        <w:fldChar w:fldCharType="separate"/>
+      </w:r>
+      <w:r>
+        <w:rPr>
+          <w:rStyle w:val="Hyperlink"/>
+          <w:rFonts w:ascii="georgia" w:eastAsia="Times New Roman" w:hAnsi="georgia" w:cs="Times New Roman"/>
+        </w:rPr>
+        <w:t>http://216.224.181.102:8080/trans/login/login.do</w:t>
+      </w:r>
+      <w:r>
+        <w:rPr>
+          <w:rFonts w:ascii="georgia" w:eastAsia="Times New Roman" w:hAnsi="georgia" w:cs="Times New Roman"/>
+        </w:rPr>
+        <w:fldChar w:fldCharType="end"/>
+      </w:r>
+    </w:p>
+    <w:p>
+      <w:pPr>
+        <w:rPr>
+          <w:rFonts w:ascii="georgia" w:eastAsia="Times New Roman" w:hAnsi="georgia" w:cs="Times New Roman"/>
+        </w:rPr>
+      </w:pPr>
+      <w:proofErr w:type="gramStart"/>
+      <w:r>
+        <w:rPr>
+          <w:rFonts w:ascii="georgia" w:eastAsia="Times New Roman" w:hAnsi="georgia" w:cs="Times New Roman"/>
+        </w:rPr>
+        <w:t>admin</w:t>
+      </w:r>
+      <w:proofErr w:type="gramEnd"/>
+      <w:r>
+        <w:rPr>
+          <w:rFonts w:ascii="georgia" w:eastAsia="Times New Roman" w:hAnsi="georgia" w:cs="Times New Roman"/>
+        </w:rPr>
+        <w:t xml:space="preserve"> kxqmpcsfe3452</w:t>
       </w:r>
     </w:p>
     <w:p>
@@ -1432,6 +2886,19 @@
           <w:rFonts w:cs="Times New Roman"/>
         </w:rPr>
       </w:pPr>
+      <w:r>
+        <w:rPr>
+          <w:rFonts w:cs="Times New Roman"/>
+          <w:color w:val="FF0000"/>
+        </w:rPr>
+        <w:t>use the Driver login (for TEST):</w:t>
+      </w:r>
+      <w:r>
+        <w:rPr>
+          <w:rFonts w:cs="Times New Roman"/>
+        </w:rPr>
+        <w:t xml:space="preserve"> </w:t>
+      </w:r>
     </w:p>
     <w:p>
       <w:pPr>
@@ -1440,1520 +2907,47 @@
           <w:rFonts w:cs="Times New Roman"/>
         </w:rPr>
       </w:pPr>
+      <w:r>
+        <w:rPr>
+          <w:rFonts w:cs="Times New Roman"/>
+        </w:rPr>
+        <w:t>user: dechnikm</w:t>
+      </w:r>
     </w:p>
     <w:p>
       <w:pPr>
-        <w:rPr>
-          <w:rFonts w:ascii="Arial" w:hAnsi="Arial" w:cs="Arial"/>
-          <w:b/>
-          <w:bCs/>
-          <w:color w:val="222222"/>
-          <w:sz w:val="19"/>
-          <w:szCs w:val="19"/>
-          <w:shd w:val="clear" w:color="auto" w:fill="FFFFFF"/>
+        <w:pStyle w:val="yiv3459916562msonormal"/>
+        <w:rPr>
+          <w:rFonts w:cs="Times New Roman"/>
         </w:rPr>
       </w:pPr>
       <w:r>
         <w:rPr>
-          <w:rFonts w:ascii="Arial" w:hAnsi="Arial" w:cs="Arial"/>
-          <w:color w:val="222222"/>
-          <w:sz w:val="19"/>
-          <w:szCs w:val="19"/>
-        </w:rPr>
-        <w:br/>
-      </w:r>
-      <w:r>
-        <w:rPr>
-          <w:rFonts w:ascii="Arial" w:hAnsi="Arial" w:cs="Arial"/>
-          <w:b/>
-          <w:bCs/>
-          <w:color w:val="FF0000"/>
-          <w:sz w:val="20"/>
-          <w:szCs w:val="20"/>
-          <w:shd w:val="clear" w:color="auto" w:fill="FFFFFF"/>
-        </w:rPr>
-        <w:t>Test Server:</w:t>
-      </w:r>
-      <w:r>
-        <w:rPr>
-          <w:rStyle w:val="apple-converted-space"/>
-          <w:rFonts w:ascii="Arial" w:hAnsi="Arial" w:cs="Arial"/>
-          <w:b/>
-          <w:bCs/>
-          <w:color w:val="FF0000"/>
-          <w:sz w:val="19"/>
-          <w:szCs w:val="19"/>
-          <w:shd w:val="clear" w:color="auto" w:fill="FFFFFF"/>
-        </w:rPr>
-        <w:t> </w:t>
-      </w:r>
-      <w:r>
-        <w:rPr>
-          <w:rFonts w:ascii="Arial" w:hAnsi="Arial" w:cs="Arial"/>
-          <w:b/>
-          <w:bCs/>
-          <w:color w:val="222222"/>
-          <w:sz w:val="19"/>
-          <w:szCs w:val="19"/>
-          <w:shd w:val="clear" w:color="auto" w:fill="FFFFFF"/>
-        </w:rPr>
-        <w:br/>
-      </w:r>
-      <w:r>
-        <w:rPr>
-          <w:rFonts w:ascii="Arial" w:hAnsi="Arial" w:cs="Arial"/>
-          <w:color w:val="222222"/>
-          <w:sz w:val="19"/>
-          <w:szCs w:val="19"/>
-        </w:rPr>
-        <w:br/>
-      </w:r>
-      <w:proofErr w:type="spellStart"/>
-      <w:r>
-        <w:rPr>
-          <w:rFonts w:ascii="Arial" w:hAnsi="Arial" w:cs="Arial"/>
-          <w:color w:val="222222"/>
-          <w:sz w:val="19"/>
-          <w:szCs w:val="19"/>
-          <w:shd w:val="clear" w:color="auto" w:fill="FFFFFF"/>
-        </w:rPr>
-        <w:t>ip</w:t>
-      </w:r>
-      <w:proofErr w:type="spellEnd"/>
-      <w:r>
-        <w:rPr>
-          <w:rFonts w:ascii="Arial" w:hAnsi="Arial" w:cs="Arial"/>
-          <w:color w:val="222222"/>
-          <w:sz w:val="19"/>
-          <w:szCs w:val="19"/>
-          <w:shd w:val="clear" w:color="auto" w:fill="FFFFFF"/>
-        </w:rPr>
-        <w:t xml:space="preserve"> address:</w:t>
-      </w:r>
-      <w:r>
-        <w:rPr>
-          <w:rStyle w:val="apple-converted-space"/>
-          <w:rFonts w:ascii="Arial" w:hAnsi="Arial" w:cs="Arial"/>
-          <w:color w:val="222222"/>
-          <w:sz w:val="19"/>
-          <w:szCs w:val="19"/>
-          <w:shd w:val="clear" w:color="auto" w:fill="FFFFFF"/>
-        </w:rPr>
-        <w:t> </w:t>
-      </w:r>
-      <w:r>
-        <w:rPr>
-          <w:rFonts w:ascii="Arial" w:hAnsi="Arial" w:cs="Arial"/>
-          <w:b/>
-          <w:bCs/>
-          <w:color w:val="222222"/>
-          <w:sz w:val="19"/>
-          <w:szCs w:val="19"/>
-          <w:shd w:val="clear" w:color="auto" w:fill="FFFFFF"/>
-        </w:rPr>
-        <w:t>216.224.181.102</w:t>
-      </w:r>
-      <w:r>
-        <w:rPr>
-          <w:rFonts w:ascii="Arial" w:hAnsi="Arial" w:cs="Arial"/>
-          <w:color w:val="222222"/>
-          <w:sz w:val="19"/>
-          <w:szCs w:val="19"/>
-        </w:rPr>
-        <w:br/>
-      </w:r>
-      <w:r>
-        <w:rPr>
-          <w:rFonts w:ascii="Arial" w:hAnsi="Arial" w:cs="Arial"/>
-          <w:color w:val="222222"/>
-          <w:sz w:val="19"/>
-          <w:szCs w:val="19"/>
-        </w:rPr>
-        <w:br/>
-      </w:r>
-      <w:r>
-        <w:rPr>
-          <w:rFonts w:ascii="Arial" w:hAnsi="Arial" w:cs="Arial"/>
-          <w:color w:val="222222"/>
-          <w:sz w:val="19"/>
-          <w:szCs w:val="19"/>
-          <w:shd w:val="clear" w:color="auto" w:fill="FFFFFF"/>
-        </w:rPr>
-        <w:t>Operating System:</w:t>
-      </w:r>
-      <w:r>
-        <w:rPr>
-          <w:rStyle w:val="apple-converted-space"/>
-          <w:rFonts w:ascii="Arial" w:hAnsi="Arial" w:cs="Arial"/>
-          <w:color w:val="222222"/>
-          <w:sz w:val="19"/>
-          <w:szCs w:val="19"/>
-          <w:shd w:val="clear" w:color="auto" w:fill="FFFFFF"/>
-        </w:rPr>
-        <w:t> </w:t>
-      </w:r>
-      <w:r>
-        <w:rPr>
-          <w:rFonts w:ascii="Arial" w:hAnsi="Arial" w:cs="Arial"/>
-          <w:b/>
-          <w:bCs/>
-          <w:color w:val="222222"/>
-          <w:sz w:val="19"/>
-          <w:szCs w:val="19"/>
-          <w:shd w:val="clear" w:color="auto" w:fill="FFFFFF"/>
-        </w:rPr>
-        <w:t>Centos - 6</w:t>
-      </w:r>
-      <w:r>
-        <w:rPr>
-          <w:rFonts w:ascii="Arial" w:hAnsi="Arial" w:cs="Arial"/>
-          <w:b/>
-          <w:bCs/>
-          <w:color w:val="222222"/>
-          <w:sz w:val="19"/>
-          <w:szCs w:val="19"/>
-          <w:shd w:val="clear" w:color="auto" w:fill="FFFFFF"/>
-        </w:rPr>
-        <w:br/>
-        <w:t>version: 2.6.32-042stab108.5</w:t>
-      </w:r>
-      <w:r>
-        <w:rPr>
-          <w:rFonts w:ascii="Arial" w:hAnsi="Arial" w:cs="Arial"/>
-          <w:color w:val="222222"/>
-          <w:sz w:val="19"/>
-          <w:szCs w:val="19"/>
-        </w:rPr>
-        <w:br/>
-      </w:r>
-      <w:r>
-        <w:rPr>
-          <w:rFonts w:ascii="Arial" w:hAnsi="Arial" w:cs="Arial"/>
-          <w:color w:val="222222"/>
-          <w:sz w:val="19"/>
-          <w:szCs w:val="19"/>
-        </w:rPr>
-        <w:br/>
-      </w:r>
-      <w:r>
-        <w:rPr>
-          <w:rFonts w:ascii="Arial" w:hAnsi="Arial" w:cs="Arial"/>
-          <w:b/>
-          <w:bCs/>
-          <w:color w:val="222222"/>
-          <w:sz w:val="19"/>
-          <w:szCs w:val="19"/>
-          <w:shd w:val="clear" w:color="auto" w:fill="FFFFFF"/>
-        </w:rPr>
-        <w:t xml:space="preserve">1. </w:t>
-      </w:r>
-      <w:proofErr w:type="spellStart"/>
-      <w:r>
-        <w:rPr>
-          <w:rFonts w:ascii="Arial" w:hAnsi="Arial" w:cs="Arial"/>
-          <w:b/>
-          <w:bCs/>
-          <w:color w:val="222222"/>
-          <w:sz w:val="19"/>
-          <w:szCs w:val="19"/>
-          <w:shd w:val="clear" w:color="auto" w:fill="FFFFFF"/>
-        </w:rPr>
-        <w:t>Mysql</w:t>
-      </w:r>
-      <w:proofErr w:type="spellEnd"/>
-      <w:r>
-        <w:rPr>
-          <w:rFonts w:ascii="Arial" w:hAnsi="Arial" w:cs="Arial"/>
-          <w:b/>
-          <w:bCs/>
-          <w:color w:val="222222"/>
-          <w:sz w:val="19"/>
-          <w:szCs w:val="19"/>
-          <w:shd w:val="clear" w:color="auto" w:fill="FFFFFF"/>
-        </w:rPr>
-        <w:t xml:space="preserve"> Server version: 5.0.95</w:t>
-      </w:r>
-      <w:r>
-        <w:rPr>
-          <w:rFonts w:ascii="Arial" w:hAnsi="Arial" w:cs="Arial"/>
-          <w:b/>
-          <w:bCs/>
-          <w:color w:val="222222"/>
-          <w:sz w:val="19"/>
-          <w:szCs w:val="19"/>
-          <w:shd w:val="clear" w:color="auto" w:fill="FFFFFF"/>
-        </w:rPr>
-        <w:br/>
-        <w:t xml:space="preserve">2. Tomcat version  </w:t>
-      </w:r>
-      <w:proofErr w:type="gramStart"/>
-      <w:r>
-        <w:rPr>
-          <w:rFonts w:ascii="Arial" w:hAnsi="Arial" w:cs="Arial"/>
-          <w:b/>
-          <w:bCs/>
-          <w:color w:val="222222"/>
-          <w:sz w:val="19"/>
-          <w:szCs w:val="19"/>
-          <w:shd w:val="clear" w:color="auto" w:fill="FFFFFF"/>
-        </w:rPr>
-        <w:t>-  apache</w:t>
-      </w:r>
-      <w:proofErr w:type="gramEnd"/>
-      <w:r>
-        <w:rPr>
-          <w:rFonts w:ascii="Arial" w:hAnsi="Arial" w:cs="Arial"/>
-          <w:b/>
-          <w:bCs/>
-          <w:color w:val="222222"/>
-          <w:sz w:val="19"/>
-          <w:szCs w:val="19"/>
-          <w:shd w:val="clear" w:color="auto" w:fill="FFFFFF"/>
-        </w:rPr>
-        <w:t>-tomcat-7.0.26</w:t>
-      </w:r>
-      <w:r>
-        <w:rPr>
-          <w:rFonts w:ascii="Arial" w:hAnsi="Arial" w:cs="Arial"/>
-          <w:b/>
-          <w:bCs/>
-          <w:color w:val="222222"/>
-          <w:sz w:val="19"/>
-          <w:szCs w:val="19"/>
-          <w:shd w:val="clear" w:color="auto" w:fill="FFFFFF"/>
-        </w:rPr>
-        <w:br/>
-        <w:t xml:space="preserve">3. </w:t>
-      </w:r>
-      <w:proofErr w:type="gramStart"/>
-      <w:r>
-        <w:rPr>
-          <w:rFonts w:ascii="Arial" w:hAnsi="Arial" w:cs="Arial"/>
-          <w:b/>
-          <w:bCs/>
-          <w:color w:val="222222"/>
-          <w:sz w:val="19"/>
-          <w:szCs w:val="19"/>
-          <w:shd w:val="clear" w:color="auto" w:fill="FFFFFF"/>
-        </w:rPr>
-        <w:t>java</w:t>
-      </w:r>
-      <w:proofErr w:type="gramEnd"/>
-      <w:r>
-        <w:rPr>
-          <w:rFonts w:ascii="Arial" w:hAnsi="Arial" w:cs="Arial"/>
-          <w:b/>
-          <w:bCs/>
-          <w:color w:val="222222"/>
-          <w:sz w:val="19"/>
-          <w:szCs w:val="19"/>
-          <w:shd w:val="clear" w:color="auto" w:fill="FFFFFF"/>
-        </w:rPr>
-        <w:t xml:space="preserve"> version "1.6.0_22"</w:t>
-      </w:r>
-      <w:r>
-        <w:rPr>
-          <w:rFonts w:ascii="Arial" w:hAnsi="Arial" w:cs="Arial"/>
-          <w:b/>
-          <w:bCs/>
-          <w:color w:val="222222"/>
-          <w:sz w:val="19"/>
-          <w:szCs w:val="19"/>
-          <w:shd w:val="clear" w:color="auto" w:fill="FFFFFF"/>
-        </w:rPr>
-        <w:br/>
-        <w:t xml:space="preserve">   </w:t>
-      </w:r>
-      <w:proofErr w:type="spellStart"/>
-      <w:r>
-        <w:rPr>
-          <w:rFonts w:ascii="Arial" w:hAnsi="Arial" w:cs="Arial"/>
-          <w:b/>
-          <w:bCs/>
-          <w:color w:val="222222"/>
-          <w:sz w:val="19"/>
-          <w:szCs w:val="19"/>
-          <w:shd w:val="clear" w:color="auto" w:fill="FFFFFF"/>
-        </w:rPr>
-        <w:t>OpenJDK</w:t>
-      </w:r>
-      <w:proofErr w:type="spellEnd"/>
-      <w:r>
-        <w:rPr>
-          <w:rFonts w:ascii="Arial" w:hAnsi="Arial" w:cs="Arial"/>
-          <w:b/>
-          <w:bCs/>
-          <w:color w:val="222222"/>
-          <w:sz w:val="19"/>
-          <w:szCs w:val="19"/>
-          <w:shd w:val="clear" w:color="auto" w:fill="FFFFFF"/>
-        </w:rPr>
-        <w:t xml:space="preserve"> Runtime Environment (IcedTea6 1.10.6) (rhel-1.25.1.10.6.el5_8-x86_64)</w:t>
-      </w:r>
-      <w:r>
-        <w:rPr>
-          <w:rFonts w:ascii="Arial" w:hAnsi="Arial" w:cs="Arial"/>
-          <w:b/>
-          <w:bCs/>
-          <w:color w:val="222222"/>
-          <w:sz w:val="19"/>
-          <w:szCs w:val="19"/>
-          <w:shd w:val="clear" w:color="auto" w:fill="FFFFFF"/>
-        </w:rPr>
-        <w:br/>
-        <w:t xml:space="preserve">   </w:t>
-      </w:r>
-      <w:proofErr w:type="spellStart"/>
-      <w:r>
-        <w:rPr>
-          <w:rFonts w:ascii="Arial" w:hAnsi="Arial" w:cs="Arial"/>
-          <w:b/>
-          <w:bCs/>
-          <w:color w:val="222222"/>
-          <w:sz w:val="19"/>
-          <w:szCs w:val="19"/>
-          <w:shd w:val="clear" w:color="auto" w:fill="FFFFFF"/>
-        </w:rPr>
-        <w:t>OpenJDK</w:t>
-      </w:r>
-      <w:proofErr w:type="spellEnd"/>
-      <w:r>
-        <w:rPr>
-          <w:rFonts w:ascii="Arial" w:hAnsi="Arial" w:cs="Arial"/>
-          <w:b/>
-          <w:bCs/>
-          <w:color w:val="222222"/>
-          <w:sz w:val="19"/>
-          <w:szCs w:val="19"/>
-          <w:shd w:val="clear" w:color="auto" w:fill="FFFFFF"/>
-        </w:rPr>
-        <w:t xml:space="preserve"> 64-Bit Server VM (build 20.0-b11, mixed mode)</w:t>
-      </w:r>
-      <w:r>
-        <w:rPr>
-          <w:rFonts w:ascii="Arial" w:hAnsi="Arial" w:cs="Arial"/>
-          <w:b/>
-          <w:bCs/>
-          <w:color w:val="222222"/>
-          <w:sz w:val="19"/>
-          <w:szCs w:val="19"/>
-          <w:shd w:val="clear" w:color="auto" w:fill="FFFFFF"/>
-        </w:rPr>
-        <w:br/>
-      </w:r>
-      <w:r>
-        <w:rPr>
-          <w:rFonts w:ascii="Arial" w:hAnsi="Arial" w:cs="Arial"/>
-          <w:b/>
-          <w:bCs/>
-          <w:color w:val="222222"/>
-          <w:sz w:val="19"/>
-          <w:szCs w:val="19"/>
-          <w:shd w:val="clear" w:color="auto" w:fill="FFFFFF"/>
-        </w:rPr>
-        <w:br/>
-        <w:t>Putty login:</w:t>
-      </w:r>
-      <w:r>
-        <w:rPr>
-          <w:rFonts w:ascii="Arial" w:hAnsi="Arial" w:cs="Arial"/>
-          <w:b/>
-          <w:bCs/>
-          <w:color w:val="222222"/>
-          <w:sz w:val="19"/>
-          <w:szCs w:val="19"/>
-          <w:shd w:val="clear" w:color="auto" w:fill="FFFFFF"/>
-        </w:rPr>
-        <w:br/>
-      </w:r>
-      <w:r>
-        <w:rPr>
-          <w:rFonts w:ascii="Arial" w:hAnsi="Arial" w:cs="Arial"/>
-          <w:color w:val="222222"/>
-          <w:sz w:val="19"/>
-          <w:szCs w:val="19"/>
-        </w:rPr>
-        <w:br/>
-      </w:r>
-      <w:r>
-        <w:rPr>
-          <w:rFonts w:ascii="Arial" w:hAnsi="Arial" w:cs="Arial"/>
-          <w:color w:val="222222"/>
-          <w:sz w:val="19"/>
-          <w:szCs w:val="19"/>
-          <w:shd w:val="clear" w:color="auto" w:fill="FFFFFF"/>
-        </w:rPr>
-        <w:t>Username:</w:t>
-      </w:r>
-      <w:r>
-        <w:rPr>
-          <w:rStyle w:val="apple-converted-space"/>
-          <w:rFonts w:ascii="Arial" w:hAnsi="Arial" w:cs="Arial"/>
-          <w:color w:val="222222"/>
-          <w:sz w:val="19"/>
-          <w:szCs w:val="19"/>
-          <w:shd w:val="clear" w:color="auto" w:fill="FFFFFF"/>
-        </w:rPr>
-        <w:t> </w:t>
-      </w:r>
-      <w:r>
-        <w:rPr>
-          <w:rFonts w:ascii="Arial" w:hAnsi="Arial" w:cs="Arial"/>
-          <w:b/>
-          <w:bCs/>
-          <w:color w:val="222222"/>
-          <w:sz w:val="19"/>
-          <w:szCs w:val="19"/>
-          <w:shd w:val="clear" w:color="auto" w:fill="FFFFFF"/>
-        </w:rPr>
-        <w:t>root</w:t>
-      </w:r>
-      <w:r>
-        <w:rPr>
-          <w:rFonts w:ascii="Arial" w:hAnsi="Arial" w:cs="Arial"/>
-          <w:color w:val="222222"/>
-          <w:sz w:val="19"/>
-          <w:szCs w:val="19"/>
-        </w:rPr>
-        <w:br/>
-      </w:r>
-      <w:r>
-        <w:rPr>
-          <w:rFonts w:ascii="Arial" w:hAnsi="Arial" w:cs="Arial"/>
-          <w:color w:val="222222"/>
-          <w:sz w:val="19"/>
-          <w:szCs w:val="19"/>
-          <w:shd w:val="clear" w:color="auto" w:fill="FFFFFF"/>
-        </w:rPr>
-        <w:t>Password:</w:t>
-      </w:r>
-      <w:r>
-        <w:rPr>
-          <w:rStyle w:val="apple-converted-space"/>
-          <w:rFonts w:ascii="Arial" w:hAnsi="Arial" w:cs="Arial"/>
-          <w:color w:val="222222"/>
-          <w:sz w:val="19"/>
-          <w:szCs w:val="19"/>
-          <w:shd w:val="clear" w:color="auto" w:fill="FFFFFF"/>
-        </w:rPr>
-        <w:t> </w:t>
-      </w:r>
-      <w:r>
-        <w:rPr>
-          <w:rFonts w:ascii="Arial" w:hAnsi="Arial" w:cs="Arial"/>
-          <w:b/>
-          <w:bCs/>
-          <w:color w:val="222222"/>
-          <w:sz w:val="19"/>
-          <w:szCs w:val="19"/>
-          <w:shd w:val="clear" w:color="auto" w:fill="FFFFFF"/>
-        </w:rPr>
-        <w:t>Admin@TechEves@2013</w:t>
-      </w:r>
-      <w:r>
-        <w:rPr>
-          <w:rFonts w:ascii="Arial" w:hAnsi="Arial" w:cs="Arial"/>
-          <w:color w:val="222222"/>
-          <w:sz w:val="19"/>
-          <w:szCs w:val="19"/>
-        </w:rPr>
-        <w:br/>
-      </w:r>
-      <w:r>
-        <w:rPr>
-          <w:rFonts w:ascii="Arial" w:hAnsi="Arial" w:cs="Arial"/>
-          <w:color w:val="222222"/>
-          <w:sz w:val="19"/>
-          <w:szCs w:val="19"/>
-        </w:rPr>
-        <w:br/>
-      </w:r>
-      <w:r>
-        <w:rPr>
-          <w:rFonts w:ascii="Arial" w:hAnsi="Arial" w:cs="Arial"/>
-          <w:b/>
-          <w:bCs/>
-          <w:color w:val="222222"/>
-          <w:sz w:val="19"/>
-          <w:szCs w:val="19"/>
-          <w:shd w:val="clear" w:color="auto" w:fill="FFFFFF"/>
-        </w:rPr>
-        <w:t>Database login:</w:t>
-      </w:r>
-      <w:r>
-        <w:rPr>
-          <w:rFonts w:ascii="Arial" w:hAnsi="Arial" w:cs="Arial"/>
-          <w:b/>
-          <w:bCs/>
-          <w:color w:val="222222"/>
-          <w:sz w:val="19"/>
-          <w:szCs w:val="19"/>
-          <w:shd w:val="clear" w:color="auto" w:fill="FFFFFF"/>
-        </w:rPr>
-        <w:br/>
-      </w:r>
-      <w:r>
-        <w:rPr>
-          <w:rFonts w:ascii="Arial" w:hAnsi="Arial" w:cs="Arial"/>
-          <w:color w:val="222222"/>
-          <w:sz w:val="19"/>
-          <w:szCs w:val="19"/>
-        </w:rPr>
-        <w:br/>
-      </w:r>
-      <w:r>
-        <w:rPr>
-          <w:rFonts w:ascii="Arial" w:hAnsi="Arial" w:cs="Arial"/>
-          <w:color w:val="222222"/>
-          <w:sz w:val="19"/>
-          <w:szCs w:val="19"/>
-          <w:shd w:val="clear" w:color="auto" w:fill="FFFFFF"/>
-        </w:rPr>
-        <w:t>Username:</w:t>
-      </w:r>
-      <w:r>
-        <w:rPr>
-          <w:rStyle w:val="apple-converted-space"/>
-          <w:rFonts w:ascii="Arial" w:hAnsi="Arial" w:cs="Arial"/>
-          <w:color w:val="222222"/>
-          <w:sz w:val="19"/>
-          <w:szCs w:val="19"/>
-          <w:shd w:val="clear" w:color="auto" w:fill="FFFFFF"/>
-        </w:rPr>
-        <w:t> </w:t>
-      </w:r>
-      <w:r>
-        <w:rPr>
-          <w:rFonts w:ascii="Arial" w:hAnsi="Arial" w:cs="Arial"/>
-          <w:b/>
-          <w:bCs/>
-          <w:color w:val="222222"/>
-          <w:sz w:val="19"/>
-          <w:szCs w:val="19"/>
-          <w:shd w:val="clear" w:color="auto" w:fill="FFFFFF"/>
-        </w:rPr>
-        <w:t>root</w:t>
-      </w:r>
-      <w:r>
-        <w:rPr>
-          <w:rFonts w:ascii="Arial" w:hAnsi="Arial" w:cs="Arial"/>
-          <w:color w:val="222222"/>
-          <w:sz w:val="19"/>
-          <w:szCs w:val="19"/>
-        </w:rPr>
-        <w:br/>
-      </w:r>
-      <w:r>
-        <w:rPr>
-          <w:rFonts w:ascii="Arial" w:hAnsi="Arial" w:cs="Arial"/>
-          <w:color w:val="222222"/>
-          <w:sz w:val="19"/>
-          <w:szCs w:val="19"/>
-          <w:shd w:val="clear" w:color="auto" w:fill="FFFFFF"/>
-        </w:rPr>
-        <w:t>Password:</w:t>
-      </w:r>
-      <w:r>
-        <w:rPr>
-          <w:rStyle w:val="apple-converted-space"/>
-          <w:rFonts w:ascii="Arial" w:hAnsi="Arial" w:cs="Arial"/>
-          <w:color w:val="222222"/>
-          <w:sz w:val="19"/>
-          <w:szCs w:val="19"/>
-          <w:shd w:val="clear" w:color="auto" w:fill="FFFFFF"/>
-        </w:rPr>
-        <w:t> </w:t>
-      </w:r>
-      <w:r>
-        <w:rPr>
-          <w:rFonts w:ascii="Arial" w:hAnsi="Arial" w:cs="Arial"/>
-          <w:b/>
-          <w:bCs/>
-          <w:color w:val="222222"/>
-          <w:sz w:val="19"/>
-          <w:szCs w:val="19"/>
-          <w:shd w:val="clear" w:color="auto" w:fill="FFFFFF"/>
-        </w:rPr>
-        <w:t>Bengaluru@2020</w:t>
-      </w:r>
-      <w:r>
-        <w:rPr>
-          <w:rFonts w:ascii="Arial" w:hAnsi="Arial" w:cs="Arial"/>
-          <w:color w:val="222222"/>
-          <w:sz w:val="19"/>
-          <w:szCs w:val="19"/>
-        </w:rPr>
-        <w:br/>
-      </w:r>
-      <w:r>
-        <w:rPr>
-          <w:rFonts w:ascii="Arial" w:hAnsi="Arial" w:cs="Arial"/>
-          <w:color w:val="222222"/>
-          <w:sz w:val="19"/>
-          <w:szCs w:val="19"/>
-        </w:rPr>
-        <w:br/>
-      </w:r>
-      <w:r>
-        <w:rPr>
-          <w:rFonts w:ascii="Arial" w:hAnsi="Arial" w:cs="Arial"/>
-          <w:color w:val="222222"/>
-          <w:sz w:val="19"/>
-          <w:szCs w:val="19"/>
-          <w:shd w:val="clear" w:color="auto" w:fill="FFFFFF"/>
-        </w:rPr>
-        <w:t>Username:</w:t>
-      </w:r>
-      <w:r>
-        <w:rPr>
-          <w:rStyle w:val="apple-converted-space"/>
-          <w:rFonts w:ascii="Arial" w:hAnsi="Arial" w:cs="Arial"/>
-          <w:color w:val="222222"/>
-          <w:sz w:val="19"/>
-          <w:szCs w:val="19"/>
-          <w:shd w:val="clear" w:color="auto" w:fill="FFFFFF"/>
-        </w:rPr>
-        <w:t> </w:t>
-      </w:r>
-      <w:proofErr w:type="spellStart"/>
-      <w:r>
-        <w:rPr>
-          <w:rFonts w:ascii="Arial" w:hAnsi="Arial" w:cs="Arial"/>
-          <w:b/>
-          <w:bCs/>
-          <w:color w:val="222222"/>
-          <w:sz w:val="19"/>
-          <w:szCs w:val="19"/>
-          <w:shd w:val="clear" w:color="auto" w:fill="FFFFFF"/>
-        </w:rPr>
-        <w:t>lutransport</w:t>
-      </w:r>
-      <w:proofErr w:type="spellEnd"/>
-      <w:r>
-        <w:rPr>
-          <w:rFonts w:ascii="Arial" w:hAnsi="Arial" w:cs="Arial"/>
-          <w:color w:val="222222"/>
-          <w:sz w:val="19"/>
-          <w:szCs w:val="19"/>
-        </w:rPr>
-        <w:br/>
-      </w:r>
-      <w:r>
-        <w:rPr>
-          <w:rFonts w:ascii="Arial" w:hAnsi="Arial" w:cs="Arial"/>
-          <w:color w:val="222222"/>
-          <w:sz w:val="19"/>
-          <w:szCs w:val="19"/>
-          <w:shd w:val="clear" w:color="auto" w:fill="FFFFFF"/>
-        </w:rPr>
-        <w:t>Password:</w:t>
-      </w:r>
-      <w:r>
-        <w:rPr>
-          <w:rStyle w:val="apple-converted-space"/>
-          <w:rFonts w:ascii="Arial" w:hAnsi="Arial" w:cs="Arial"/>
-          <w:color w:val="222222"/>
-          <w:sz w:val="19"/>
-          <w:szCs w:val="19"/>
-          <w:shd w:val="clear" w:color="auto" w:fill="FFFFFF"/>
-        </w:rPr>
-        <w:t> </w:t>
-      </w:r>
-      <w:r>
-        <w:rPr>
-          <w:rFonts w:ascii="Arial" w:hAnsi="Arial" w:cs="Arial"/>
-          <w:b/>
-          <w:bCs/>
-          <w:color w:val="222222"/>
-          <w:sz w:val="19"/>
-          <w:szCs w:val="19"/>
-          <w:shd w:val="clear" w:color="auto" w:fill="FFFFFF"/>
-        </w:rPr>
-        <w:t>ChampDuos@2012</w:t>
-      </w:r>
-      <w:r>
-        <w:rPr>
-          <w:rFonts w:ascii="Arial" w:hAnsi="Arial" w:cs="Arial"/>
-          <w:color w:val="222222"/>
-          <w:sz w:val="19"/>
-          <w:szCs w:val="19"/>
-        </w:rPr>
-        <w:br/>
-      </w:r>
-      <w:r>
-        <w:rPr>
-          <w:rFonts w:ascii="Arial" w:hAnsi="Arial" w:cs="Arial"/>
-          <w:color w:val="222222"/>
-          <w:sz w:val="19"/>
-          <w:szCs w:val="19"/>
-        </w:rPr>
-        <w:br/>
-      </w:r>
-      <w:proofErr w:type="spellStart"/>
-      <w:r>
-        <w:rPr>
-          <w:rFonts w:ascii="Arial" w:hAnsi="Arial" w:cs="Arial"/>
-          <w:b/>
-          <w:bCs/>
-          <w:color w:val="222222"/>
-          <w:sz w:val="19"/>
-          <w:szCs w:val="19"/>
-          <w:shd w:val="clear" w:color="auto" w:fill="FFFFFF"/>
-        </w:rPr>
-        <w:t>PhPmyadmin</w:t>
-      </w:r>
-      <w:proofErr w:type="spellEnd"/>
-      <w:r>
-        <w:rPr>
-          <w:rFonts w:ascii="Arial" w:hAnsi="Arial" w:cs="Arial"/>
-          <w:b/>
-          <w:bCs/>
-          <w:color w:val="222222"/>
-          <w:sz w:val="19"/>
-          <w:szCs w:val="19"/>
-          <w:shd w:val="clear" w:color="auto" w:fill="FFFFFF"/>
-        </w:rPr>
-        <w:t xml:space="preserve"> Login:</w:t>
-      </w:r>
-      <w:r>
-        <w:rPr>
-          <w:rFonts w:ascii="Arial" w:hAnsi="Arial" w:cs="Arial"/>
-          <w:b/>
-          <w:bCs/>
-          <w:color w:val="222222"/>
-          <w:sz w:val="19"/>
-          <w:szCs w:val="19"/>
-          <w:shd w:val="clear" w:color="auto" w:fill="FFFFFF"/>
-        </w:rPr>
-        <w:br/>
-      </w:r>
-      <w:r>
-        <w:rPr>
-          <w:rFonts w:ascii="Arial" w:hAnsi="Arial" w:cs="Arial"/>
-          <w:color w:val="222222"/>
-          <w:sz w:val="19"/>
-          <w:szCs w:val="19"/>
-        </w:rPr>
-        <w:br/>
-      </w:r>
-      <w:r>
-        <w:fldChar w:fldCharType="begin"/>
-      </w:r>
-      <w:r>
-        <w:instrText xml:space="preserve"> HYPERLINK "http://216.224.181.102/phpmyadmin/" \t "_blank" </w:instrText>
-      </w:r>
-      <w:r>
-        <w:fldChar w:fldCharType="separate"/>
-      </w:r>
-      <w:r>
-        <w:rPr>
-          <w:rStyle w:val="Hyperlink"/>
-          <w:rFonts w:ascii="Arial" w:hAnsi="Arial" w:cs="Arial"/>
-          <w:b/>
-          <w:bCs/>
-          <w:color w:val="1155CC"/>
-          <w:sz w:val="19"/>
-          <w:szCs w:val="19"/>
-          <w:shd w:val="clear" w:color="auto" w:fill="FFFFFF"/>
-        </w:rPr>
-        <w:t>http://216.224.181.102/phpmyadmin/</w:t>
-      </w:r>
-      <w:r>
-        <w:rPr>
-          <w:rStyle w:val="Hyperlink"/>
-          <w:rFonts w:ascii="Arial" w:hAnsi="Arial" w:cs="Arial"/>
-          <w:b/>
-          <w:bCs/>
-          <w:color w:val="1155CC"/>
-          <w:sz w:val="19"/>
-          <w:szCs w:val="19"/>
-          <w:shd w:val="clear" w:color="auto" w:fill="FFFFFF"/>
-        </w:rPr>
-        <w:fldChar w:fldCharType="end"/>
-      </w:r>
-      <w:r>
-        <w:rPr>
-          <w:rFonts w:ascii="Arial" w:hAnsi="Arial" w:cs="Arial"/>
-          <w:b/>
-          <w:bCs/>
-          <w:color w:val="222222"/>
-          <w:sz w:val="19"/>
-          <w:szCs w:val="19"/>
-          <w:shd w:val="clear" w:color="auto" w:fill="FFFFFF"/>
-        </w:rPr>
-        <w:br/>
-      </w:r>
-      <w:r>
-        <w:rPr>
-          <w:rFonts w:ascii="Arial" w:hAnsi="Arial" w:cs="Arial"/>
-          <w:color w:val="222222"/>
-          <w:sz w:val="19"/>
-          <w:szCs w:val="19"/>
-        </w:rPr>
-        <w:br/>
-      </w:r>
-      <w:r>
-        <w:rPr>
-          <w:rFonts w:ascii="Arial" w:hAnsi="Arial" w:cs="Arial"/>
-          <w:color w:val="222222"/>
-          <w:sz w:val="19"/>
-          <w:szCs w:val="19"/>
-          <w:shd w:val="clear" w:color="auto" w:fill="FFFFFF"/>
-        </w:rPr>
-        <w:t>Username:</w:t>
-      </w:r>
-      <w:r>
-        <w:rPr>
-          <w:rStyle w:val="apple-converted-space"/>
-          <w:rFonts w:ascii="Arial" w:hAnsi="Arial" w:cs="Arial"/>
-          <w:color w:val="222222"/>
-          <w:sz w:val="19"/>
-          <w:szCs w:val="19"/>
-          <w:shd w:val="clear" w:color="auto" w:fill="FFFFFF"/>
-        </w:rPr>
-        <w:t> </w:t>
-      </w:r>
-      <w:r>
-        <w:rPr>
-          <w:rFonts w:ascii="Arial" w:hAnsi="Arial" w:cs="Arial"/>
-          <w:b/>
-          <w:bCs/>
-          <w:color w:val="222222"/>
-          <w:sz w:val="19"/>
-          <w:szCs w:val="19"/>
-          <w:shd w:val="clear" w:color="auto" w:fill="FFFFFF"/>
-        </w:rPr>
-        <w:t>root</w:t>
-      </w:r>
-      <w:r>
-        <w:rPr>
-          <w:rFonts w:ascii="Arial" w:hAnsi="Arial" w:cs="Arial"/>
-          <w:color w:val="222222"/>
-          <w:sz w:val="19"/>
-          <w:szCs w:val="19"/>
-        </w:rPr>
-        <w:br/>
-      </w:r>
-      <w:r>
-        <w:rPr>
-          <w:rFonts w:ascii="Arial" w:hAnsi="Arial" w:cs="Arial"/>
-          <w:color w:val="222222"/>
-          <w:sz w:val="19"/>
-          <w:szCs w:val="19"/>
-          <w:shd w:val="clear" w:color="auto" w:fill="FFFFFF"/>
-        </w:rPr>
-        <w:t>Password:</w:t>
-      </w:r>
-      <w:r>
-        <w:rPr>
-          <w:rStyle w:val="apple-converted-space"/>
-          <w:rFonts w:ascii="Arial" w:hAnsi="Arial" w:cs="Arial"/>
-          <w:color w:val="222222"/>
-          <w:sz w:val="19"/>
-          <w:szCs w:val="19"/>
-          <w:shd w:val="clear" w:color="auto" w:fill="FFFFFF"/>
-        </w:rPr>
-        <w:t> </w:t>
-      </w:r>
-      <w:r>
-        <w:rPr>
-          <w:rFonts w:ascii="Arial" w:hAnsi="Arial" w:cs="Arial"/>
-          <w:b/>
-          <w:bCs/>
-          <w:color w:val="222222"/>
-          <w:sz w:val="19"/>
-          <w:szCs w:val="19"/>
-          <w:shd w:val="clear" w:color="auto" w:fill="FFFFFF"/>
-        </w:rPr>
-        <w:t>Bengaluru@2020</w:t>
-      </w:r>
-      <w:r>
-        <w:rPr>
-          <w:rFonts w:ascii="Arial" w:hAnsi="Arial" w:cs="Arial"/>
-          <w:color w:val="222222"/>
-          <w:sz w:val="19"/>
-          <w:szCs w:val="19"/>
-        </w:rPr>
-        <w:br/>
-      </w:r>
-      <w:r>
-        <w:rPr>
-          <w:rFonts w:ascii="Arial" w:hAnsi="Arial" w:cs="Arial"/>
-          <w:color w:val="222222"/>
-          <w:sz w:val="19"/>
-          <w:szCs w:val="19"/>
-        </w:rPr>
-        <w:br/>
-      </w:r>
-      <w:r>
-        <w:rPr>
-          <w:rFonts w:ascii="Arial" w:hAnsi="Arial" w:cs="Arial"/>
-          <w:color w:val="222222"/>
-          <w:sz w:val="19"/>
-          <w:szCs w:val="19"/>
-          <w:shd w:val="clear" w:color="auto" w:fill="FFFFFF"/>
-        </w:rPr>
-        <w:t>Username:</w:t>
-      </w:r>
-      <w:r>
-        <w:rPr>
-          <w:rStyle w:val="apple-converted-space"/>
-          <w:rFonts w:ascii="Arial" w:hAnsi="Arial" w:cs="Arial"/>
-          <w:color w:val="222222"/>
-          <w:sz w:val="19"/>
-          <w:szCs w:val="19"/>
-          <w:shd w:val="clear" w:color="auto" w:fill="FFFFFF"/>
-        </w:rPr>
-        <w:t> </w:t>
-      </w:r>
-      <w:proofErr w:type="spellStart"/>
-      <w:r>
-        <w:rPr>
-          <w:rFonts w:ascii="Arial" w:hAnsi="Arial" w:cs="Arial"/>
-          <w:b/>
-          <w:bCs/>
-          <w:color w:val="222222"/>
-          <w:sz w:val="19"/>
-          <w:szCs w:val="19"/>
-          <w:shd w:val="clear" w:color="auto" w:fill="FFFFFF"/>
-        </w:rPr>
-        <w:t>lutransport</w:t>
-      </w:r>
-      <w:proofErr w:type="spellEnd"/>
-      <w:r>
-        <w:rPr>
-          <w:rFonts w:ascii="Arial" w:hAnsi="Arial" w:cs="Arial"/>
-          <w:color w:val="222222"/>
-          <w:sz w:val="19"/>
-          <w:szCs w:val="19"/>
-        </w:rPr>
-        <w:br/>
-      </w:r>
-      <w:r>
-        <w:rPr>
-          <w:rFonts w:ascii="Arial" w:hAnsi="Arial" w:cs="Arial"/>
-          <w:color w:val="222222"/>
-          <w:sz w:val="19"/>
-          <w:szCs w:val="19"/>
-          <w:shd w:val="clear" w:color="auto" w:fill="FFFFFF"/>
-        </w:rPr>
-        <w:t>Password:</w:t>
-      </w:r>
-      <w:r>
-        <w:rPr>
-          <w:rStyle w:val="apple-converted-space"/>
-          <w:rFonts w:ascii="Arial" w:hAnsi="Arial" w:cs="Arial"/>
-          <w:color w:val="222222"/>
-          <w:sz w:val="19"/>
-          <w:szCs w:val="19"/>
-          <w:shd w:val="clear" w:color="auto" w:fill="FFFFFF"/>
-        </w:rPr>
-        <w:t> </w:t>
-      </w:r>
-      <w:r>
-        <w:rPr>
-          <w:rFonts w:ascii="Arial" w:hAnsi="Arial" w:cs="Arial"/>
-          <w:b/>
-          <w:bCs/>
-          <w:color w:val="222222"/>
-          <w:sz w:val="19"/>
-          <w:szCs w:val="19"/>
-          <w:shd w:val="clear" w:color="auto" w:fill="FFFFFF"/>
-        </w:rPr>
-        <w:t>ChampDuos@2012</w:t>
-      </w:r>
-      <w:r>
-        <w:rPr>
-          <w:rFonts w:ascii="Arial" w:hAnsi="Arial" w:cs="Arial"/>
-          <w:color w:val="222222"/>
-          <w:sz w:val="19"/>
-          <w:szCs w:val="19"/>
-        </w:rPr>
-        <w:br/>
-      </w:r>
-      <w:r>
-        <w:rPr>
-          <w:rFonts w:ascii="Arial" w:hAnsi="Arial" w:cs="Arial"/>
-          <w:color w:val="222222"/>
-          <w:sz w:val="19"/>
-          <w:szCs w:val="19"/>
-        </w:rPr>
-        <w:br/>
-      </w:r>
-      <w:r>
-        <w:rPr>
-          <w:rFonts w:ascii="Arial" w:hAnsi="Arial" w:cs="Arial"/>
-          <w:b/>
-          <w:bCs/>
-          <w:color w:val="222222"/>
-          <w:sz w:val="19"/>
-          <w:szCs w:val="19"/>
-          <w:shd w:val="clear" w:color="auto" w:fill="FFFFFF"/>
-        </w:rPr>
-        <w:t>Ftp:</w:t>
-      </w:r>
-      <w:r>
-        <w:rPr>
-          <w:rStyle w:val="apple-converted-space"/>
-          <w:rFonts w:ascii="Arial" w:hAnsi="Arial" w:cs="Arial"/>
-          <w:b/>
-          <w:bCs/>
-          <w:color w:val="222222"/>
-          <w:sz w:val="19"/>
-          <w:szCs w:val="19"/>
-          <w:shd w:val="clear" w:color="auto" w:fill="FFFFFF"/>
-        </w:rPr>
-        <w:t> </w:t>
-      </w:r>
-      <w:r>
-        <w:rPr>
-          <w:rFonts w:ascii="Arial" w:hAnsi="Arial" w:cs="Arial"/>
-          <w:b/>
-          <w:bCs/>
-          <w:color w:val="222222"/>
-          <w:sz w:val="19"/>
-          <w:szCs w:val="19"/>
-          <w:shd w:val="clear" w:color="auto" w:fill="FFFFFF"/>
-        </w:rPr>
-        <w:br/>
-      </w:r>
-      <w:r>
-        <w:rPr>
-          <w:rFonts w:ascii="Arial" w:hAnsi="Arial" w:cs="Arial"/>
-          <w:b/>
-          <w:bCs/>
-          <w:color w:val="222222"/>
-          <w:sz w:val="19"/>
-          <w:szCs w:val="19"/>
-          <w:shd w:val="clear" w:color="auto" w:fill="FFFFFF"/>
-        </w:rPr>
-        <w:br/>
-      </w:r>
-      <w:proofErr w:type="spellStart"/>
-      <w:r>
-        <w:rPr>
-          <w:rFonts w:ascii="Arial" w:hAnsi="Arial" w:cs="Arial"/>
-          <w:color w:val="222222"/>
-          <w:sz w:val="19"/>
-          <w:szCs w:val="19"/>
-          <w:shd w:val="clear" w:color="auto" w:fill="FFFFFF"/>
-        </w:rPr>
-        <w:t>Filezilla</w:t>
-      </w:r>
-      <w:proofErr w:type="spellEnd"/>
-      <w:r>
-        <w:rPr>
-          <w:rFonts w:ascii="Arial" w:hAnsi="Arial" w:cs="Arial"/>
-          <w:color w:val="222222"/>
-          <w:sz w:val="19"/>
-          <w:szCs w:val="19"/>
-          <w:shd w:val="clear" w:color="auto" w:fill="FFFFFF"/>
-        </w:rPr>
-        <w:t xml:space="preserve"> login: </w:t>
-      </w:r>
-      <w:proofErr w:type="spellStart"/>
-      <w:r>
-        <w:rPr>
-          <w:rFonts w:ascii="Arial" w:hAnsi="Arial" w:cs="Arial"/>
-          <w:color w:val="222222"/>
-          <w:sz w:val="19"/>
-          <w:szCs w:val="19"/>
-          <w:shd w:val="clear" w:color="auto" w:fill="FFFFFF"/>
-        </w:rPr>
-        <w:t>sftp</w:t>
-      </w:r>
-      <w:proofErr w:type="spellEnd"/>
-      <w:r>
-        <w:rPr>
-          <w:rFonts w:ascii="Arial" w:hAnsi="Arial" w:cs="Arial"/>
-          <w:color w:val="222222"/>
-          <w:sz w:val="19"/>
-          <w:szCs w:val="19"/>
-          <w:shd w:val="clear" w:color="auto" w:fill="FFFFFF"/>
-        </w:rPr>
-        <w:t xml:space="preserve"> port 22</w:t>
-      </w:r>
-      <w:r>
-        <w:rPr>
-          <w:rStyle w:val="apple-converted-space"/>
-          <w:rFonts w:ascii="Arial" w:hAnsi="Arial" w:cs="Arial"/>
-          <w:color w:val="222222"/>
-          <w:sz w:val="19"/>
-          <w:szCs w:val="19"/>
-          <w:shd w:val="clear" w:color="auto" w:fill="FFFFFF"/>
-        </w:rPr>
-        <w:t> </w:t>
-      </w:r>
-      <w:r>
-        <w:rPr>
-          <w:rFonts w:ascii="Arial" w:hAnsi="Arial" w:cs="Arial"/>
-          <w:color w:val="222222"/>
-          <w:sz w:val="19"/>
-          <w:szCs w:val="19"/>
-        </w:rPr>
-        <w:br/>
-      </w:r>
-      <w:r>
-        <w:rPr>
-          <w:rFonts w:ascii="Arial" w:hAnsi="Arial" w:cs="Arial"/>
-          <w:color w:val="222222"/>
-          <w:sz w:val="19"/>
-          <w:szCs w:val="19"/>
-        </w:rPr>
-        <w:br/>
-      </w:r>
-      <w:r>
-        <w:rPr>
-          <w:rFonts w:ascii="Arial" w:hAnsi="Arial" w:cs="Arial"/>
-          <w:color w:val="222222"/>
-          <w:sz w:val="19"/>
-          <w:szCs w:val="19"/>
-          <w:shd w:val="clear" w:color="auto" w:fill="FFFFFF"/>
-        </w:rPr>
-        <w:t>Username:</w:t>
-      </w:r>
-      <w:r>
-        <w:rPr>
-          <w:rStyle w:val="apple-converted-space"/>
-          <w:rFonts w:ascii="Arial" w:hAnsi="Arial" w:cs="Arial"/>
-          <w:color w:val="222222"/>
-          <w:sz w:val="19"/>
-          <w:szCs w:val="19"/>
-          <w:shd w:val="clear" w:color="auto" w:fill="FFFFFF"/>
-        </w:rPr>
-        <w:t> </w:t>
-      </w:r>
-      <w:r>
-        <w:rPr>
-          <w:rFonts w:ascii="Arial" w:hAnsi="Arial" w:cs="Arial"/>
-          <w:b/>
-          <w:bCs/>
-          <w:color w:val="222222"/>
-          <w:sz w:val="19"/>
-          <w:szCs w:val="19"/>
-          <w:shd w:val="clear" w:color="auto" w:fill="FFFFFF"/>
-        </w:rPr>
-        <w:t>root</w:t>
-      </w:r>
-      <w:r>
-        <w:rPr>
-          <w:rFonts w:ascii="Arial" w:hAnsi="Arial" w:cs="Arial"/>
-          <w:color w:val="222222"/>
-          <w:sz w:val="19"/>
-          <w:szCs w:val="19"/>
-        </w:rPr>
-        <w:br/>
-      </w:r>
-      <w:r>
-        <w:rPr>
-          <w:rFonts w:ascii="Arial" w:hAnsi="Arial" w:cs="Arial"/>
-          <w:color w:val="222222"/>
-          <w:sz w:val="19"/>
-          <w:szCs w:val="19"/>
-          <w:shd w:val="clear" w:color="auto" w:fill="FFFFFF"/>
-        </w:rPr>
-        <w:t>Password:</w:t>
-      </w:r>
-      <w:r>
-        <w:rPr>
-          <w:rStyle w:val="apple-converted-space"/>
-          <w:rFonts w:ascii="Arial" w:hAnsi="Arial" w:cs="Arial"/>
-          <w:color w:val="222222"/>
-          <w:sz w:val="19"/>
-          <w:szCs w:val="19"/>
-          <w:shd w:val="clear" w:color="auto" w:fill="FFFFFF"/>
-        </w:rPr>
-        <w:t> </w:t>
-      </w:r>
-      <w:r>
-        <w:rPr>
-          <w:rFonts w:ascii="Arial" w:hAnsi="Arial" w:cs="Arial"/>
-          <w:b/>
-          <w:bCs/>
-          <w:color w:val="222222"/>
-          <w:sz w:val="19"/>
-          <w:szCs w:val="19"/>
-          <w:shd w:val="clear" w:color="auto" w:fill="FFFFFF"/>
-        </w:rPr>
-        <w:t>Admin@TechEves@2013</w:t>
+          <w:rFonts w:cs="Times New Roman"/>
+        </w:rPr>
+        <w:t>pwd: dzpxqpmwe6433</w:t>
       </w:r>
     </w:p>
     <w:p>
       <w:pPr>
         <w:rPr>
-          <w:rFonts w:ascii="Arial" w:hAnsi="Arial" w:cs="Arial"/>
-          <w:b/>
-          <w:bCs/>
-          <w:color w:val="222222"/>
-          <w:sz w:val="19"/>
-          <w:szCs w:val="19"/>
-          <w:shd w:val="clear" w:color="auto" w:fill="FFFFFF"/>
-        </w:rPr>
-      </w:pPr>
-      <w:r>
-        <w:rPr>
-          <w:rFonts w:ascii="Arial" w:hAnsi="Arial" w:cs="Arial"/>
-          <w:b/>
-          <w:bCs/>
-          <w:color w:val="222222"/>
-          <w:sz w:val="19"/>
-          <w:szCs w:val="19"/>
-          <w:shd w:val="clear" w:color="auto" w:fill="FFFFFF"/>
-        </w:rPr>
-        <w:t xml:space="preserve">Code location: </w:t>
-      </w:r>
-      <w:r>
-        <w:rPr>
-          <w:rFonts w:ascii="Arial" w:hAnsi="Arial" w:cs="Arial"/>
-          <w:b/>
-          <w:bCs/>
-          <w:color w:val="222222"/>
-          <w:sz w:val="19"/>
-          <w:szCs w:val="19"/>
-          <w:shd w:val="clear" w:color="auto" w:fill="FFFFFF"/>
-        </w:rPr>
-        <w:t>/root/</w:t>
-      </w:r>
-      <w:proofErr w:type="spellStart"/>
-      <w:r>
-        <w:rPr>
-          <w:rFonts w:ascii="Arial" w:hAnsi="Arial" w:cs="Arial"/>
-          <w:b/>
-          <w:bCs/>
-          <w:color w:val="222222"/>
-          <w:sz w:val="19"/>
-          <w:szCs w:val="19"/>
-          <w:shd w:val="clear" w:color="auto" w:fill="FFFFFF"/>
-        </w:rPr>
-        <w:t>softwares</w:t>
-      </w:r>
-      <w:proofErr w:type="spellEnd"/>
-      <w:r>
-        <w:rPr>
-          <w:rFonts w:ascii="Arial" w:hAnsi="Arial" w:cs="Arial"/>
-          <w:b/>
-          <w:bCs/>
-          <w:color w:val="222222"/>
-          <w:sz w:val="19"/>
-          <w:szCs w:val="19"/>
-          <w:shd w:val="clear" w:color="auto" w:fill="FFFFFF"/>
-        </w:rPr>
-        <w:t>/apache-tomcat-7.0.26/</w:t>
-      </w:r>
-      <w:proofErr w:type="spellStart"/>
-      <w:r>
-        <w:rPr>
-          <w:rFonts w:ascii="Arial" w:hAnsi="Arial" w:cs="Arial"/>
-          <w:b/>
-          <w:bCs/>
-          <w:color w:val="222222"/>
-          <w:sz w:val="19"/>
-          <w:szCs w:val="19"/>
-          <w:shd w:val="clear" w:color="auto" w:fill="FFFFFF"/>
-        </w:rPr>
-        <w:t>webapps</w:t>
-      </w:r>
-      <w:proofErr w:type="spellEnd"/>
-      <w:r>
-        <w:rPr>
-          <w:rFonts w:ascii="Arial" w:hAnsi="Arial" w:cs="Arial"/>
-          <w:b/>
-          <w:bCs/>
-          <w:color w:val="222222"/>
-          <w:sz w:val="19"/>
-          <w:szCs w:val="19"/>
-          <w:shd w:val="clear" w:color="auto" w:fill="FFFFFF"/>
-        </w:rPr>
-        <w:t>/trans</w:t>
-      </w:r>
-    </w:p>
-    <w:p>
-      <w:pPr>
-        <w:rPr>
-          <w:rFonts w:ascii="Arial" w:hAnsi="Arial" w:cs="Arial"/>
-          <w:b/>
-          <w:bCs/>
-          <w:color w:val="222222"/>
-          <w:sz w:val="19"/>
-          <w:szCs w:val="19"/>
-          <w:shd w:val="clear" w:color="auto" w:fill="FFFFFF"/>
+          <w:rFonts w:ascii="georgia" w:eastAsia="Times New Roman" w:hAnsi="georgia" w:cs="Times New Roman"/>
         </w:rPr>
       </w:pPr>
     </w:p>
     <w:p>
       <w:pPr>
         <w:rPr>
-          <w:rFonts w:ascii="Arial" w:hAnsi="Arial" w:cs="Arial"/>
-          <w:b/>
-          <w:bCs/>
-          <w:color w:val="222222"/>
-          <w:sz w:val="19"/>
-          <w:szCs w:val="19"/>
-          <w:shd w:val="clear" w:color="auto" w:fill="FFFFFF"/>
+          <w:rFonts w:ascii="georgia" w:eastAsia="Times New Roman" w:hAnsi="georgia" w:cs="Times New Roman"/>
         </w:rPr>
       </w:pPr>
-    </w:p>
-    <w:p>
-      <w:pPr>
-        <w:rPr>
-          <w:rFonts w:ascii="Arial" w:hAnsi="Arial" w:cs="Arial"/>
-          <w:b/>
-          <w:bCs/>
-          <w:color w:val="222222"/>
-          <w:sz w:val="19"/>
-          <w:szCs w:val="19"/>
-          <w:shd w:val="clear" w:color="auto" w:fill="FFFFFF"/>
-        </w:rPr>
-      </w:pPr>
-      <w:r>
-        <w:rPr>
-          <w:rFonts w:ascii="Arial" w:hAnsi="Arial" w:cs="Arial"/>
-          <w:b/>
-          <w:bCs/>
-          <w:color w:val="222222"/>
-          <w:sz w:val="19"/>
-          <w:szCs w:val="19"/>
-          <w:shd w:val="clear" w:color="auto" w:fill="FFFFFF"/>
-        </w:rPr>
-        <w:lastRenderedPageBreak/>
-        <w:t>Test app admin login:</w:t>
-      </w:r>
-    </w:p>
-    <w:p>
-      <w:pPr>
+      <w:r>
         <w:rPr>
           <w:rFonts w:ascii="georgia" w:eastAsia="Times New Roman" w:hAnsi="georgia" w:cs="Times New Roman"/>
         </w:rPr>
-      </w:pPr>
-      <w:r>
-        <w:rPr>
-          <w:rFonts w:ascii="georgia" w:eastAsia="Times New Roman" w:hAnsi="georgia" w:cs="Times New Roman"/>
-        </w:rPr>
-        <w:fldChar w:fldCharType="begin"/>
-      </w:r>
-      <w:r>
-        <w:rPr>
-          <w:rFonts w:ascii="georgia" w:eastAsia="Times New Roman" w:hAnsi="georgia" w:cs="Times New Roman"/>
-        </w:rPr>
-        <w:instrText xml:space="preserve"> HYPERLINK "http://216.224.181.102:8080/trans/login/login.do" \t "_blank" </w:instrText>
-      </w:r>
-      <w:r>
-        <w:rPr>
-          <w:rFonts w:ascii="georgia" w:eastAsia="Times New Roman" w:hAnsi="georgia" w:cs="Times New Roman"/>
-        </w:rPr>
-        <w:fldChar w:fldCharType="separate"/>
-      </w:r>
-      <w:r>
-        <w:rPr>
-          <w:rStyle w:val="Hyperlink"/>
-          <w:rFonts w:ascii="georgia" w:eastAsia="Times New Roman" w:hAnsi="georgia" w:cs="Times New Roman"/>
-        </w:rPr>
-        <w:t>http://216.224.181.102:8080/trans/login/login.do</w:t>
-      </w:r>
-      <w:r>
-        <w:rPr>
-          <w:rFonts w:ascii="georgia" w:eastAsia="Times New Roman" w:hAnsi="georgia" w:cs="Times New Roman"/>
-        </w:rPr>
-        <w:fldChar w:fldCharType="end"/>
-      </w:r>
-    </w:p>
-    <w:p>
-      <w:pPr>
-        <w:rPr>
-          <w:rFonts w:ascii="georgia" w:eastAsia="Times New Roman" w:hAnsi="georgia" w:cs="Times New Roman"/>
-        </w:rPr>
-      </w:pPr>
-      <w:proofErr w:type="gramStart"/>
-      <w:r>
-        <w:rPr>
-          <w:rFonts w:ascii="georgia" w:eastAsia="Times New Roman" w:hAnsi="georgia" w:cs="Times New Roman"/>
-        </w:rPr>
-        <w:t>admin</w:t>
-      </w:r>
-      <w:proofErr w:type="gramEnd"/>
-      <w:r>
-        <w:rPr>
-          <w:rFonts w:ascii="georgia" w:eastAsia="Times New Roman" w:hAnsi="georgia" w:cs="Times New Roman"/>
-        </w:rPr>
-        <w:t xml:space="preserve"> kxqmpcsfe3452</w:t>
-      </w:r>
-    </w:p>
-    <w:p>
-      <w:pPr>
-        <w:pStyle w:val="yiv3459916562msonormal"/>
-        <w:rPr>
-          <w:rFonts w:cs="Times New Roman"/>
-        </w:rPr>
-      </w:pPr>
-      <w:r>
-        <w:rPr>
-          <w:rFonts w:cs="Times New Roman"/>
-          <w:color w:val="FF0000"/>
-        </w:rPr>
-        <w:t>use the Driver login (for TEST):</w:t>
-      </w:r>
-      <w:r>
-        <w:rPr>
-          <w:rFonts w:cs="Times New Roman"/>
-        </w:rPr>
-        <w:t xml:space="preserve"> </w:t>
-      </w:r>
-    </w:p>
-    <w:p>
-      <w:pPr>
-        <w:pStyle w:val="yiv3459916562msonormal"/>
-        <w:rPr>
-          <w:rFonts w:cs="Times New Roman"/>
-        </w:rPr>
-      </w:pPr>
-      <w:r>
-        <w:rPr>
-          <w:rFonts w:cs="Times New Roman"/>
-        </w:rPr>
-        <w:t>user: dechnikm</w:t>
-      </w:r>
-    </w:p>
-    <w:p>
-      <w:pPr>
-        <w:pStyle w:val="yiv3459916562msonormal"/>
-        <w:rPr>
-          <w:rFonts w:cs="Times New Roman"/>
-        </w:rPr>
-      </w:pPr>
-      <w:r>
-        <w:rPr>
-          <w:rFonts w:cs="Times New Roman"/>
-        </w:rPr>
-        <w:t>pwd: dzpxqpmwe6433</w:t>
-      </w:r>
-    </w:p>
-    <w:p>
-      <w:pPr>
-        <w:rPr>
-          <w:rFonts w:ascii="georgia" w:eastAsia="Times New Roman" w:hAnsi="georgia" w:cs="Times New Roman"/>
-        </w:rPr>
-      </w:pPr>
-    </w:p>
-    <w:p>
-      <w:pPr>
-        <w:rPr>
-          <w:rFonts w:ascii="georgia" w:eastAsia="Times New Roman" w:hAnsi="georgia" w:cs="Times New Roman"/>
-        </w:rPr>
-      </w:pPr>
-    </w:p>
-    <w:p>
-      <w:pPr>
-        <w:rPr>
-          <w:rFonts w:ascii="georgia" w:eastAsia="Times New Roman" w:hAnsi="georgia" w:cs="Times New Roman"/>
-        </w:rPr>
-      </w:pPr>
-      <w:r>
-        <w:rPr>
-          <w:rFonts w:ascii="georgia" w:eastAsia="Times New Roman" w:hAnsi="georgia" w:cs="Times New Roman"/>
-        </w:rPr>
         <w:t xml:space="preserve">Local: </w:t>
       </w:r>
-      <w:hyperlink r:id="rId5" w:history="1">
+      <w:hyperlink r:id="rId7" w:history="1">
         <w:r>
           <w:rPr>
             <w:rStyle w:val="Hyperlink"/>
@@ -3136,11 +3130,6 @@
         <w:rPr>
           <w:rFonts w:eastAsia="Times New Roman" w:cs="Times New Roman"/>
         </w:rPr>
-      </w:r>
-      <w:r>
-        <w:rPr>
-          <w:rFonts w:eastAsia="Times New Roman" w:cs="Times New Roman"/>
-        </w:rPr>
         <w:fldChar w:fldCharType="separate"/>
       </w:r>
       <w:r>
@@ -3176,10 +3165,7 @@
         </w:rPr>
       </w:pPr>
     </w:p>
-    <w:p>
-      <w:bookmarkStart w:id="0" w:name="_GoBack"/>
-      <w:bookmarkEnd w:id="0"/>
-    </w:p>
+    <w:p/>
     <w:sectPr>
       <w:pgSz w:w="12240" w:h="15840"/>
       <w:pgMar w:top="1440" w:right="1440" w:bottom="1440" w:left="1440" w:header="720" w:footer="720" w:gutter="0"/>

</xml_diff>